<commit_message>
Commit after Capstone Project Report Review #1
Commit after Capstone Project Report Review #1
</commit_message>
<xml_diff>
--- a/udacity/nanodegree/machine_learning/ml_foundations/ml_capstone_project/capstone_report.docx
+++ b/udacity/nanodegree/machine_learning/ml_foundations/ml_capstone_project/capstone_report.docx
@@ -186,7 +186,47 @@
           <w:sz w:val="24"/>
           <w:szCs w:val="24"/>
         </w:rPr>
-        <w:t xml:space="preserve">In this world, there are some thousands to millions species of plants. In the field of Botany, there have been many research work in the field of Identifying a Plant species with the use of </w:t>
+        <w:t xml:space="preserve">In this world, there are some thousands to </w:t>
+      </w:r>
+      <w:proofErr w:type="gramStart"/>
+      <w:r>
+        <w:rPr>
+          <w:rFonts w:ascii="Segoe UI" w:eastAsia="Times New Roman" w:hAnsi="Segoe UI" w:cs="Segoe UI"/>
+          <w:color w:val="24292E"/>
+          <w:sz w:val="24"/>
+          <w:szCs w:val="24"/>
+        </w:rPr>
+        <w:t>millions</w:t>
+      </w:r>
+      <w:proofErr w:type="gramEnd"/>
+      <w:r>
+        <w:rPr>
+          <w:rFonts w:ascii="Segoe UI" w:eastAsia="Times New Roman" w:hAnsi="Segoe UI" w:cs="Segoe UI"/>
+          <w:color w:val="24292E"/>
+          <w:sz w:val="24"/>
+          <w:szCs w:val="24"/>
+        </w:rPr>
+        <w:t xml:space="preserve"> species of plants. In the field of Botany, there have been many research </w:t>
+      </w:r>
+      <w:proofErr w:type="gramStart"/>
+      <w:r>
+        <w:rPr>
+          <w:rFonts w:ascii="Segoe UI" w:eastAsia="Times New Roman" w:hAnsi="Segoe UI" w:cs="Segoe UI"/>
+          <w:color w:val="24292E"/>
+          <w:sz w:val="24"/>
+          <w:szCs w:val="24"/>
+        </w:rPr>
+        <w:t>work</w:t>
+      </w:r>
+      <w:proofErr w:type="gramEnd"/>
+      <w:r>
+        <w:rPr>
+          <w:rFonts w:ascii="Segoe UI" w:eastAsia="Times New Roman" w:hAnsi="Segoe UI" w:cs="Segoe UI"/>
+          <w:color w:val="24292E"/>
+          <w:sz w:val="24"/>
+          <w:szCs w:val="24"/>
+        </w:rPr>
+        <w:t xml:space="preserve"> in the field of Identifying a Plant species with the use of </w:t>
       </w:r>
       <w:r>
         <w:rPr>
@@ -242,7 +282,27 @@
           <w:sz w:val="24"/>
           <w:szCs w:val="24"/>
         </w:rPr>
-        <w:t>My project is to explore such a leaf database, and try to implement a Machine Learning technique/algorithm, especially a Deep Learning technique. After the project is implemented, the algorithm will be able to provide an accuracy score based on the training and test/validation data.</w:t>
+        <w:t xml:space="preserve">My project is to explore such a leaf </w:t>
+      </w:r>
+      <w:proofErr w:type="gramStart"/>
+      <w:r>
+        <w:rPr>
+          <w:rFonts w:ascii="Segoe UI" w:eastAsia="Times New Roman" w:hAnsi="Segoe UI" w:cs="Segoe UI"/>
+          <w:color w:val="24292E"/>
+          <w:sz w:val="24"/>
+          <w:szCs w:val="24"/>
+        </w:rPr>
+        <w:t>database, and</w:t>
+      </w:r>
+      <w:proofErr w:type="gramEnd"/>
+      <w:r>
+        <w:rPr>
+          <w:rFonts w:ascii="Segoe UI" w:eastAsia="Times New Roman" w:hAnsi="Segoe UI" w:cs="Segoe UI"/>
+          <w:color w:val="24292E"/>
+          <w:sz w:val="24"/>
+          <w:szCs w:val="24"/>
+        </w:rPr>
+        <w:t xml:space="preserve"> try to implement a Machine Learning technique/algorithm, especially a Deep Learning technique. After the project is implemented, the algorithm will be able to provide an accuracy score based on the training and test/validation data.</w:t>
       </w:r>
     </w:p>
     <w:p>
@@ -477,7 +537,27 @@
           <w:sz w:val="24"/>
           <w:szCs w:val="24"/>
         </w:rPr>
-        <w:t xml:space="preserve">The final application is expected to be useful in showing that such an approach can be used to for identifying a plant species and also how close a new/unknown plant could be associated to a </w:t>
+        <w:t xml:space="preserve">The final application is expected to be useful in showing that such an approach can be used to for identifying a plant species </w:t>
+      </w:r>
+      <w:proofErr w:type="gramStart"/>
+      <w:r>
+        <w:rPr>
+          <w:rFonts w:ascii="Segoe UI" w:eastAsia="Times New Roman" w:hAnsi="Segoe UI" w:cs="Segoe UI"/>
+          <w:color w:val="24292E"/>
+          <w:sz w:val="24"/>
+          <w:szCs w:val="24"/>
+        </w:rPr>
+        <w:t>and also</w:t>
+      </w:r>
+      <w:proofErr w:type="gramEnd"/>
+      <w:r>
+        <w:rPr>
+          <w:rFonts w:ascii="Segoe UI" w:eastAsia="Times New Roman" w:hAnsi="Segoe UI" w:cs="Segoe UI"/>
+          <w:color w:val="24292E"/>
+          <w:sz w:val="24"/>
+          <w:szCs w:val="24"/>
+        </w:rPr>
+        <w:t xml:space="preserve"> how close a new/unknown plant could be associated to a </w:t>
       </w:r>
       <w:proofErr w:type="spellStart"/>
       <w:r>
@@ -783,6 +863,152 @@
     </w:p>
     <w:p>
       <w:pPr>
+        <w:spacing w:after="240" w:line="240" w:lineRule="auto"/>
+        <w:rPr>
+          <w:rFonts w:ascii="Segoe UI" w:eastAsia="Times New Roman" w:hAnsi="Segoe UI" w:cs="Segoe UI"/>
+          <w:color w:val="24292E"/>
+          <w:sz w:val="24"/>
+          <w:szCs w:val="24"/>
+        </w:rPr>
+      </w:pPr>
+      <w:r>
+        <w:rPr>
+          <w:rFonts w:ascii="Segoe UI" w:eastAsia="Times New Roman" w:hAnsi="Segoe UI" w:cs="Segoe UI"/>
+          <w:color w:val="24292E"/>
+          <w:sz w:val="24"/>
+          <w:szCs w:val="24"/>
+        </w:rPr>
+        <w:t>Justification:</w:t>
+      </w:r>
+    </w:p>
+    <w:p>
+      <w:pPr>
+        <w:spacing w:after="240" w:line="240" w:lineRule="auto"/>
+        <w:rPr>
+          <w:rFonts w:ascii="Segoe UI" w:eastAsia="Times New Roman" w:hAnsi="Segoe UI" w:cs="Segoe UI"/>
+          <w:color w:val="24292E"/>
+          <w:sz w:val="24"/>
+          <w:szCs w:val="24"/>
+        </w:rPr>
+      </w:pPr>
+      <w:r>
+        <w:rPr>
+          <w:rFonts w:ascii="Segoe UI" w:eastAsia="Times New Roman" w:hAnsi="Segoe UI" w:cs="Segoe UI"/>
+          <w:color w:val="24292E"/>
+          <w:sz w:val="24"/>
+          <w:szCs w:val="24"/>
+        </w:rPr>
+        <w:t>Cross-entropy loss, or log loss, measures the performance of a classification model whose output is a probability value between 0 and 1. Cross-entropy loss increases as the predicted probability diverges from the actual label.</w:t>
+      </w:r>
+    </w:p>
+    <w:p>
+      <w:pPr>
+        <w:spacing w:after="240" w:line="240" w:lineRule="auto"/>
+        <w:rPr>
+          <w:rFonts w:ascii="Segoe UI" w:eastAsia="Times New Roman" w:hAnsi="Segoe UI" w:cs="Segoe UI"/>
+          <w:color w:val="24292E"/>
+          <w:sz w:val="24"/>
+          <w:szCs w:val="24"/>
+        </w:rPr>
+      </w:pPr>
+      <w:r>
+        <w:rPr>
+          <w:rFonts w:ascii="Segoe UI" w:eastAsia="Times New Roman" w:hAnsi="Segoe UI" w:cs="Segoe UI"/>
+          <w:color w:val="24292E"/>
+          <w:sz w:val="24"/>
+          <w:szCs w:val="24"/>
+        </w:rPr>
+        <w:t>In binary classification, where the number of classes M equals 2, cross-entropy can be calculated as</w:t>
+      </w:r>
+      <w:r>
+        <w:rPr>
+          <w:rFonts w:ascii="Segoe UI" w:eastAsia="Times New Roman" w:hAnsi="Segoe UI" w:cs="Segoe UI"/>
+          <w:color w:val="24292E"/>
+          <w:sz w:val="24"/>
+          <w:szCs w:val="24"/>
+        </w:rPr>
+        <w:t xml:space="preserve"> the first formula show above.</w:t>
+      </w:r>
+    </w:p>
+    <w:p>
+      <w:pPr>
+        <w:rPr>
+          <w:rFonts w:ascii="Segoe UI" w:eastAsia="Times New Roman" w:hAnsi="Segoe UI" w:cs="Segoe UI"/>
+          <w:color w:val="24292E"/>
+          <w:sz w:val="24"/>
+          <w:szCs w:val="24"/>
+        </w:rPr>
+      </w:pPr>
+      <w:r>
+        <w:rPr>
+          <w:rFonts w:ascii="Segoe UI" w:eastAsia="Times New Roman" w:hAnsi="Segoe UI" w:cs="Segoe UI"/>
+          <w:color w:val="24292E"/>
+          <w:sz w:val="24"/>
+          <w:szCs w:val="24"/>
+        </w:rPr>
+        <w:t>If M&gt;2 (i.e. multiclass classification), we calculate a separate loss for each class label per observation and sum the result</w:t>
+      </w:r>
+      <w:r>
+        <w:rPr>
+          <w:rFonts w:ascii="Segoe UI" w:eastAsia="Times New Roman" w:hAnsi="Segoe UI" w:cs="Segoe UI"/>
+          <w:color w:val="24292E"/>
+          <w:sz w:val="24"/>
+          <w:szCs w:val="24"/>
+        </w:rPr>
+        <w:t xml:space="preserve"> as in the second formula shown above</w:t>
+      </w:r>
+      <w:r>
+        <w:rPr>
+          <w:rFonts w:ascii="Segoe UI" w:eastAsia="Times New Roman" w:hAnsi="Segoe UI" w:cs="Segoe UI"/>
+          <w:color w:val="24292E"/>
+          <w:sz w:val="24"/>
+          <w:szCs w:val="24"/>
+        </w:rPr>
+        <w:t>.</w:t>
+      </w:r>
+    </w:p>
+    <w:p>
+      <w:pPr>
+        <w:spacing w:after="240" w:line="240" w:lineRule="auto"/>
+        <w:rPr>
+          <w:rFonts w:ascii="Segoe UI" w:eastAsia="Times New Roman" w:hAnsi="Segoe UI" w:cs="Segoe UI"/>
+          <w:color w:val="24292E"/>
+          <w:sz w:val="24"/>
+          <w:szCs w:val="24"/>
+        </w:rPr>
+      </w:pPr>
+      <w:r>
+        <w:rPr>
+          <w:rFonts w:ascii="Segoe UI" w:eastAsia="Times New Roman" w:hAnsi="Segoe UI" w:cs="Segoe UI"/>
+          <w:color w:val="24292E"/>
+          <w:sz w:val="24"/>
+          <w:szCs w:val="24"/>
+        </w:rPr>
+        <w:t xml:space="preserve">Since, the is a species prediction problem, multi-class classification </w:t>
+      </w:r>
+      <w:proofErr w:type="gramStart"/>
+      <w:r>
+        <w:rPr>
+          <w:rFonts w:ascii="Segoe UI" w:eastAsia="Times New Roman" w:hAnsi="Segoe UI" w:cs="Segoe UI"/>
+          <w:color w:val="24292E"/>
+          <w:sz w:val="24"/>
+          <w:szCs w:val="24"/>
+        </w:rPr>
+        <w:t>has to</w:t>
+      </w:r>
+      <w:proofErr w:type="gramEnd"/>
+      <w:r>
+        <w:rPr>
+          <w:rFonts w:ascii="Segoe UI" w:eastAsia="Times New Roman" w:hAnsi="Segoe UI" w:cs="Segoe UI"/>
+          <w:color w:val="24292E"/>
+          <w:sz w:val="24"/>
+          <w:szCs w:val="24"/>
+        </w:rPr>
+        <w:t xml:space="preserve"> be used and employed. Hence, the binary cross-entropy has been used.</w:t>
+      </w:r>
+    </w:p>
+    <w:p>
+      <w:pPr>
         <w:pBdr>
           <w:bottom w:val="single" w:sz="6" w:space="4" w:color="EAECEF"/>
         </w:pBdr>
@@ -806,6 +1032,7 @@
           <w:sz w:val="36"/>
           <w:szCs w:val="36"/>
         </w:rPr>
+        <w:lastRenderedPageBreak/>
         <w:t>II. Analysis</w:t>
       </w:r>
     </w:p>
@@ -1014,7 +1241,6 @@
                 <w:sz w:val="20"/>
                 <w:szCs w:val="20"/>
               </w:rPr>
-              <w:lastRenderedPageBreak/>
               <w:t>Data Set Characteristics:  </w:t>
             </w:r>
           </w:p>
@@ -1757,6 +1983,7 @@
         <w:rPr>
           <w:noProof/>
         </w:rPr>
+        <w:lastRenderedPageBreak/>
         <w:drawing>
           <wp:inline distT="0" distB="0" distL="0" distR="0" wp14:anchorId="747F4F7C" wp14:editId="77321391">
             <wp:extent cx="5943600" cy="1216025"/>
@@ -1879,7 +2106,6 @@
         <w:rPr>
           <w:noProof/>
         </w:rPr>
-        <w:lastRenderedPageBreak/>
         <w:drawing>
           <wp:inline distT="0" distB="0" distL="0" distR="0" wp14:anchorId="5BFE1C0F" wp14:editId="07979E11">
             <wp:extent cx="5943600" cy="990600"/>
@@ -1919,31 +2145,6 @@
     </w:p>
     <w:p>
       <w:pPr>
-        <w:spacing w:before="360" w:after="240" w:line="240" w:lineRule="auto"/>
-        <w:outlineLvl w:val="2"/>
-        <w:rPr>
-          <w:rFonts w:ascii="Segoe UI" w:eastAsia="Times New Roman" w:hAnsi="Segoe UI" w:cs="Segoe UI"/>
-          <w:b/>
-          <w:bCs/>
-          <w:color w:val="24292E"/>
-          <w:sz w:val="30"/>
-          <w:szCs w:val="30"/>
-        </w:rPr>
-      </w:pPr>
-      <w:r>
-        <w:rPr>
-          <w:rFonts w:ascii="Segoe UI" w:eastAsia="Times New Roman" w:hAnsi="Segoe UI" w:cs="Segoe UI"/>
-          <w:b/>
-          <w:bCs/>
-          <w:color w:val="24292E"/>
-          <w:sz w:val="30"/>
-          <w:szCs w:val="30"/>
-        </w:rPr>
-        <w:t>Algorithms and Techniques</w:t>
-      </w:r>
-    </w:p>
-    <w:p>
-      <w:pPr>
         <w:spacing w:after="240" w:line="240" w:lineRule="auto"/>
         <w:rPr>
           <w:rFonts w:ascii="Segoe UI" w:eastAsia="Times New Roman" w:hAnsi="Segoe UI" w:cs="Segoe UI"/>
@@ -1959,16 +2160,7 @@
           <w:sz w:val="24"/>
           <w:szCs w:val="24"/>
         </w:rPr>
-        <w:t>I have used a Convolution Neural Network classifier, which is the state-of-the art algorithm for Image classification.</w:t>
-      </w:r>
-      <w:r>
-        <w:rPr>
-          <w:rFonts w:ascii="Segoe UI" w:eastAsia="Times New Roman" w:hAnsi="Segoe UI" w:cs="Segoe UI"/>
-          <w:color w:val="24292E"/>
-          <w:sz w:val="24"/>
-          <w:szCs w:val="24"/>
-        </w:rPr>
-        <w:t xml:space="preserve"> The details are mentioned below.</w:t>
+        <w:t>Please find below the Frequency Distribution of the Count of Files for each species for Training and Validation.</w:t>
       </w:r>
     </w:p>
     <w:p>
@@ -1984,334 +2176,17 @@
       <w:r>
         <w:rPr>
           <w:rFonts w:ascii="Segoe UI" w:eastAsia="Times New Roman" w:hAnsi="Segoe UI" w:cs="Segoe UI"/>
-          <w:color w:val="24292E"/>
-          <w:sz w:val="24"/>
-          <w:szCs w:val="24"/>
-        </w:rPr>
-        <w:t xml:space="preserve">VGG16 is a famous pre-trained CNN available in </w:t>
-      </w:r>
-      <w:proofErr w:type="spellStart"/>
-      <w:r>
-        <w:rPr>
-          <w:rFonts w:ascii="Segoe UI" w:eastAsia="Times New Roman" w:hAnsi="Segoe UI" w:cs="Segoe UI"/>
-          <w:color w:val="24292E"/>
-          <w:sz w:val="24"/>
-          <w:szCs w:val="24"/>
-        </w:rPr>
-        <w:t>Keras</w:t>
-      </w:r>
-      <w:proofErr w:type="spellEnd"/>
-      <w:r>
-        <w:rPr>
-          <w:rFonts w:ascii="Segoe UI" w:eastAsia="Times New Roman" w:hAnsi="Segoe UI" w:cs="Segoe UI"/>
-          <w:color w:val="24292E"/>
-          <w:sz w:val="24"/>
-          <w:szCs w:val="24"/>
-        </w:rPr>
-        <w:t xml:space="preserve"> module and produces a fair enough acceptable module with acceptable accuracy.</w:t>
-      </w:r>
-    </w:p>
-    <w:p>
-      <w:pPr>
-        <w:spacing w:after="240" w:line="240" w:lineRule="auto"/>
-        <w:rPr>
-          <w:rFonts w:ascii="Segoe UI" w:eastAsia="Times New Roman" w:hAnsi="Segoe UI" w:cs="Segoe UI"/>
-          <w:color w:val="24292E"/>
-          <w:sz w:val="24"/>
-          <w:szCs w:val="24"/>
-        </w:rPr>
-      </w:pPr>
-      <w:r>
-        <w:rPr>
-          <w:rFonts w:ascii="Segoe UI" w:eastAsia="Times New Roman" w:hAnsi="Segoe UI" w:cs="Segoe UI"/>
-          <w:color w:val="24292E"/>
-          <w:sz w:val="24"/>
-          <w:szCs w:val="24"/>
-        </w:rPr>
-        <w:t xml:space="preserve">The </w:t>
-      </w:r>
-      <w:r>
-        <w:rPr>
-          <w:rFonts w:ascii="Segoe UI" w:eastAsia="Times New Roman" w:hAnsi="Segoe UI" w:cs="Segoe UI"/>
-          <w:color w:val="24292E"/>
-          <w:sz w:val="24"/>
-          <w:szCs w:val="24"/>
-        </w:rPr>
-        <w:t>Configuration</w:t>
-      </w:r>
-      <w:r>
-        <w:rPr>
-          <w:rFonts w:ascii="Segoe UI" w:eastAsia="Times New Roman" w:hAnsi="Segoe UI" w:cs="Segoe UI"/>
-          <w:color w:val="24292E"/>
-          <w:sz w:val="24"/>
-          <w:szCs w:val="24"/>
-        </w:rPr>
-        <w:t xml:space="preserve"> </w:t>
-      </w:r>
-      <w:bookmarkStart w:id="0" w:name="_GoBack"/>
-      <w:bookmarkEnd w:id="0"/>
-      <w:r>
-        <w:rPr>
-          <w:rFonts w:ascii="Segoe UI" w:eastAsia="Times New Roman" w:hAnsi="Segoe UI" w:cs="Segoe UI"/>
-          <w:color w:val="24292E"/>
-          <w:sz w:val="24"/>
-          <w:szCs w:val="24"/>
-        </w:rPr>
-        <w:t>of the VGG16 model, a summary, a visualization on how it can be perceived are given below.</w:t>
-      </w:r>
-    </w:p>
-    <w:p>
-      <w:pPr>
-        <w:spacing w:after="240" w:line="240" w:lineRule="auto"/>
-        <w:rPr>
-          <w:rFonts w:ascii="Segoe UI" w:eastAsia="Times New Roman" w:hAnsi="Segoe UI" w:cs="Segoe UI"/>
-          <w:color w:val="24292E"/>
-          <w:sz w:val="24"/>
-          <w:szCs w:val="24"/>
-        </w:rPr>
-      </w:pPr>
-      <w:r>
-        <w:rPr>
-          <w:rFonts w:ascii="Segoe UI" w:eastAsia="Times New Roman" w:hAnsi="Segoe UI" w:cs="Segoe UI"/>
-          <w:b/>
-          <w:bCs/>
-          <w:color w:val="24292E"/>
-          <w:sz w:val="24"/>
-          <w:szCs w:val="24"/>
-        </w:rPr>
-        <w:t>Application</w:t>
-      </w:r>
-      <w:r>
-        <w:rPr>
-          <w:rFonts w:ascii="Segoe UI" w:eastAsia="Times New Roman" w:hAnsi="Segoe UI" w:cs="Segoe UI"/>
-          <w:color w:val="24292E"/>
-          <w:sz w:val="24"/>
-          <w:szCs w:val="24"/>
-        </w:rPr>
-        <w:t>:</w:t>
-      </w:r>
-    </w:p>
-    <w:p>
-      <w:pPr>
-        <w:numPr>
-          <w:ilvl w:val="0"/>
-          <w:numId w:val="17"/>
-        </w:numPr>
-        <w:spacing w:after="240" w:line="240" w:lineRule="auto"/>
-        <w:rPr>
-          <w:rFonts w:ascii="Segoe UI" w:eastAsia="Times New Roman" w:hAnsi="Segoe UI" w:cs="Segoe UI"/>
-          <w:color w:val="24292E"/>
-          <w:sz w:val="24"/>
-          <w:szCs w:val="24"/>
-        </w:rPr>
-      </w:pPr>
-      <w:r>
-        <w:rPr>
-          <w:rFonts w:ascii="Segoe UI" w:eastAsia="Times New Roman" w:hAnsi="Segoe UI" w:cs="Segoe UI"/>
-          <w:color w:val="24292E"/>
-          <w:sz w:val="24"/>
-          <w:szCs w:val="24"/>
-        </w:rPr>
-        <w:t>Given image → find object name in the image</w:t>
-      </w:r>
-    </w:p>
-    <w:p>
-      <w:pPr>
-        <w:numPr>
-          <w:ilvl w:val="0"/>
-          <w:numId w:val="17"/>
-        </w:numPr>
-        <w:spacing w:after="240" w:line="240" w:lineRule="auto"/>
-        <w:rPr>
-          <w:rFonts w:ascii="Segoe UI" w:eastAsia="Times New Roman" w:hAnsi="Segoe UI" w:cs="Segoe UI"/>
-          <w:color w:val="24292E"/>
-          <w:sz w:val="24"/>
-          <w:szCs w:val="24"/>
-        </w:rPr>
-      </w:pPr>
-      <w:r>
-        <w:rPr>
-          <w:rFonts w:ascii="Segoe UI" w:eastAsia="Times New Roman" w:hAnsi="Segoe UI" w:cs="Segoe UI"/>
-          <w:color w:val="24292E"/>
-          <w:sz w:val="24"/>
-          <w:szCs w:val="24"/>
-        </w:rPr>
-        <w:t>It can detect any one of 1000 images</w:t>
-      </w:r>
-    </w:p>
-    <w:p>
-      <w:pPr>
-        <w:numPr>
-          <w:ilvl w:val="0"/>
-          <w:numId w:val="17"/>
-        </w:numPr>
-        <w:spacing w:after="240" w:line="240" w:lineRule="auto"/>
-        <w:rPr>
-          <w:rFonts w:ascii="Segoe UI" w:eastAsia="Times New Roman" w:hAnsi="Segoe UI" w:cs="Segoe UI"/>
-          <w:color w:val="24292E"/>
-          <w:sz w:val="24"/>
-          <w:szCs w:val="24"/>
-        </w:rPr>
-      </w:pPr>
-      <w:r>
-        <w:rPr>
-          <w:rFonts w:ascii="Segoe UI" w:eastAsia="Times New Roman" w:hAnsi="Segoe UI" w:cs="Segoe UI"/>
-          <w:color w:val="24292E"/>
-          <w:sz w:val="24"/>
-          <w:szCs w:val="24"/>
-        </w:rPr>
-        <w:t>It takes input image of size 224 * 244 * 3 (RGB image)</w:t>
-      </w:r>
-    </w:p>
-    <w:p>
-      <w:pPr>
-        <w:spacing w:after="240" w:line="240" w:lineRule="auto"/>
-        <w:rPr>
-          <w:rFonts w:ascii="Segoe UI" w:eastAsia="Times New Roman" w:hAnsi="Segoe UI" w:cs="Segoe UI"/>
-          <w:color w:val="24292E"/>
-          <w:sz w:val="24"/>
-          <w:szCs w:val="24"/>
-        </w:rPr>
-      </w:pPr>
-      <w:r>
-        <w:rPr>
-          <w:rFonts w:ascii="Segoe UI" w:eastAsia="Times New Roman" w:hAnsi="Segoe UI" w:cs="Segoe UI"/>
-          <w:b/>
-          <w:bCs/>
-          <w:color w:val="24292E"/>
-          <w:sz w:val="24"/>
-          <w:szCs w:val="24"/>
-        </w:rPr>
-        <w:t>Built using:</w:t>
-      </w:r>
-    </w:p>
-    <w:p>
-      <w:pPr>
-        <w:numPr>
-          <w:ilvl w:val="0"/>
-          <w:numId w:val="18"/>
-        </w:numPr>
-        <w:spacing w:after="240" w:line="240" w:lineRule="auto"/>
-        <w:rPr>
-          <w:rFonts w:ascii="Segoe UI" w:eastAsia="Times New Roman" w:hAnsi="Segoe UI" w:cs="Segoe UI"/>
-          <w:color w:val="24292E"/>
-          <w:sz w:val="24"/>
-          <w:szCs w:val="24"/>
-        </w:rPr>
-      </w:pPr>
-      <w:r>
-        <w:rPr>
-          <w:rFonts w:ascii="Segoe UI" w:eastAsia="Times New Roman" w:hAnsi="Segoe UI" w:cs="Segoe UI"/>
-          <w:color w:val="24292E"/>
-          <w:sz w:val="24"/>
-          <w:szCs w:val="24"/>
-        </w:rPr>
-        <w:t>Convolutions layers (used only 3*3 size )</w:t>
-      </w:r>
-    </w:p>
-    <w:p>
-      <w:pPr>
-        <w:numPr>
-          <w:ilvl w:val="0"/>
-          <w:numId w:val="18"/>
-        </w:numPr>
-        <w:spacing w:after="240" w:line="240" w:lineRule="auto"/>
-        <w:rPr>
-          <w:rFonts w:ascii="Segoe UI" w:eastAsia="Times New Roman" w:hAnsi="Segoe UI" w:cs="Segoe UI"/>
-          <w:color w:val="24292E"/>
-          <w:sz w:val="24"/>
-          <w:szCs w:val="24"/>
-        </w:rPr>
-      </w:pPr>
-      <w:r>
-        <w:rPr>
-          <w:rFonts w:ascii="Segoe UI" w:eastAsia="Times New Roman" w:hAnsi="Segoe UI" w:cs="Segoe UI"/>
-          <w:color w:val="24292E"/>
-          <w:sz w:val="24"/>
-          <w:szCs w:val="24"/>
-        </w:rPr>
-        <w:t>Max pooling layers (used only 2*2 size)</w:t>
-      </w:r>
-    </w:p>
-    <w:p>
-      <w:pPr>
-        <w:numPr>
-          <w:ilvl w:val="0"/>
-          <w:numId w:val="18"/>
-        </w:numPr>
-        <w:spacing w:after="240" w:line="240" w:lineRule="auto"/>
-        <w:rPr>
-          <w:rFonts w:ascii="Segoe UI" w:eastAsia="Times New Roman" w:hAnsi="Segoe UI" w:cs="Segoe UI"/>
-          <w:color w:val="24292E"/>
-          <w:sz w:val="24"/>
-          <w:szCs w:val="24"/>
-        </w:rPr>
-      </w:pPr>
-      <w:r>
-        <w:rPr>
-          <w:rFonts w:ascii="Segoe UI" w:eastAsia="Times New Roman" w:hAnsi="Segoe UI" w:cs="Segoe UI"/>
-          <w:color w:val="24292E"/>
-          <w:sz w:val="24"/>
-          <w:szCs w:val="24"/>
-        </w:rPr>
-        <w:t>Fully connected layers at end</w:t>
-      </w:r>
-    </w:p>
-    <w:p>
-      <w:pPr>
-        <w:numPr>
-          <w:ilvl w:val="0"/>
-          <w:numId w:val="18"/>
-        </w:numPr>
-        <w:spacing w:after="240" w:line="240" w:lineRule="auto"/>
-        <w:rPr>
-          <w:rFonts w:ascii="Segoe UI" w:eastAsia="Times New Roman" w:hAnsi="Segoe UI" w:cs="Segoe UI"/>
-          <w:color w:val="24292E"/>
-          <w:sz w:val="24"/>
-          <w:szCs w:val="24"/>
-        </w:rPr>
-      </w:pPr>
-      <w:r>
-        <w:rPr>
-          <w:rFonts w:ascii="Segoe UI" w:eastAsia="Times New Roman" w:hAnsi="Segoe UI" w:cs="Segoe UI"/>
-          <w:color w:val="24292E"/>
-          <w:sz w:val="24"/>
-          <w:szCs w:val="24"/>
-        </w:rPr>
-        <w:t>Total 16 layers</w:t>
-      </w:r>
-    </w:p>
-    <w:p>
-      <w:pPr>
-        <w:spacing w:after="240" w:line="240" w:lineRule="auto"/>
-        <w:rPr>
-          <w:rFonts w:ascii="Segoe UI" w:eastAsia="Times New Roman" w:hAnsi="Segoe UI" w:cs="Segoe UI"/>
-          <w:color w:val="24292E"/>
-          <w:sz w:val="24"/>
-          <w:szCs w:val="24"/>
-        </w:rPr>
-      </w:pPr>
-    </w:p>
-    <w:p>
-      <w:pPr>
-        <w:spacing w:after="240" w:line="240" w:lineRule="auto"/>
-        <w:rPr>
-          <w:rFonts w:ascii="Segoe UI" w:eastAsia="Times New Roman" w:hAnsi="Segoe UI" w:cs="Segoe UI"/>
-          <w:color w:val="24292E"/>
-          <w:sz w:val="24"/>
-          <w:szCs w:val="24"/>
-        </w:rPr>
-      </w:pPr>
-      <w:r>
-        <w:rPr>
           <w:noProof/>
+          <w:color w:val="24292E"/>
+          <w:sz w:val="24"/>
+          <w:szCs w:val="24"/>
         </w:rPr>
         <w:lastRenderedPageBreak/>
         <w:drawing>
-          <wp:inline distT="0" distB="0" distL="0" distR="0">
-            <wp:extent cx="5943600" cy="6040889"/>
+          <wp:inline distT="0" distB="0" distL="0" distR="0" wp14:anchorId="735A57BA">
+            <wp:extent cx="4651375" cy="6305550"/>
             <wp:effectExtent l="0" t="0" r="0" b="0"/>
-            <wp:docPr id="8" name="Picture 8" descr="VGG Architecture"/>
+            <wp:docPr id="12" name="Picture 12"/>
             <wp:cNvGraphicFramePr>
               <a:graphicFrameLocks xmlns:a="http://schemas.openxmlformats.org/drawingml/2006/main" noChangeAspect="1"/>
             </wp:cNvGraphicFramePr>
@@ -2319,7 +2194,7 @@
               <a:graphicData uri="http://schemas.openxmlformats.org/drawingml/2006/picture">
                 <pic:pic xmlns:pic="http://schemas.openxmlformats.org/drawingml/2006/picture">
                   <pic:nvPicPr>
-                    <pic:cNvPr id="0" name="Picture 13" descr="VGG Architecture"/>
+                    <pic:cNvPr id="0" name="Picture 2"/>
                     <pic:cNvPicPr>
                       <a:picLocks noChangeAspect="1" noChangeArrowheads="1"/>
                     </pic:cNvPicPr>
@@ -2340,7 +2215,327 @@
                   <pic:spPr bwMode="auto">
                     <a:xfrm>
                       <a:off x="0" y="0"/>
-                      <a:ext cx="5943600" cy="6040889"/>
+                      <a:ext cx="4651375" cy="6305550"/>
+                    </a:xfrm>
+                    <a:prstGeom prst="rect">
+                      <a:avLst/>
+                    </a:prstGeom>
+                    <a:noFill/>
+                  </pic:spPr>
+                </pic:pic>
+              </a:graphicData>
+            </a:graphic>
+          </wp:inline>
+        </w:drawing>
+      </w:r>
+    </w:p>
+    <w:p>
+      <w:pPr>
+        <w:spacing w:after="240" w:line="240" w:lineRule="auto"/>
+        <w:rPr>
+          <w:rFonts w:ascii="Segoe UI" w:eastAsia="Times New Roman" w:hAnsi="Segoe UI" w:cs="Segoe UI"/>
+          <w:color w:val="24292E"/>
+          <w:sz w:val="24"/>
+          <w:szCs w:val="24"/>
+        </w:rPr>
+      </w:pPr>
+      <w:r>
+        <w:rPr>
+          <w:rFonts w:ascii="Segoe UI" w:eastAsia="Times New Roman" w:hAnsi="Segoe UI" w:cs="Segoe UI"/>
+          <w:noProof/>
+          <w:color w:val="24292E"/>
+          <w:sz w:val="24"/>
+          <w:szCs w:val="24"/>
+        </w:rPr>
+        <w:lastRenderedPageBreak/>
+        <w:drawing>
+          <wp:inline distT="0" distB="0" distL="0" distR="0" wp14:anchorId="52E77613">
+            <wp:extent cx="4584700" cy="4619625"/>
+            <wp:effectExtent l="0" t="0" r="6350" b="9525"/>
+            <wp:docPr id="15" name="Picture 15"/>
+            <wp:cNvGraphicFramePr>
+              <a:graphicFrameLocks xmlns:a="http://schemas.openxmlformats.org/drawingml/2006/main" noChangeAspect="1"/>
+            </wp:cNvGraphicFramePr>
+            <a:graphic xmlns:a="http://schemas.openxmlformats.org/drawingml/2006/main">
+              <a:graphicData uri="http://schemas.openxmlformats.org/drawingml/2006/picture">
+                <pic:pic xmlns:pic="http://schemas.openxmlformats.org/drawingml/2006/picture">
+                  <pic:nvPicPr>
+                    <pic:cNvPr id="0" name="Picture 3"/>
+                    <pic:cNvPicPr>
+                      <a:picLocks noChangeAspect="1" noChangeArrowheads="1"/>
+                    </pic:cNvPicPr>
+                  </pic:nvPicPr>
+                  <pic:blipFill>
+                    <a:blip r:embed="rId17">
+                      <a:extLst>
+                        <a:ext uri="{28A0092B-C50C-407E-A947-70E740481C1C}">
+                          <a14:useLocalDpi xmlns:a14="http://schemas.microsoft.com/office/drawing/2010/main" val="0"/>
+                        </a:ext>
+                      </a:extLst>
+                    </a:blip>
+                    <a:srcRect/>
+                    <a:stretch>
+                      <a:fillRect/>
+                    </a:stretch>
+                  </pic:blipFill>
+                  <pic:spPr bwMode="auto">
+                    <a:xfrm>
+                      <a:off x="0" y="0"/>
+                      <a:ext cx="4584700" cy="4619625"/>
+                    </a:xfrm>
+                    <a:prstGeom prst="rect">
+                      <a:avLst/>
+                    </a:prstGeom>
+                    <a:noFill/>
+                  </pic:spPr>
+                </pic:pic>
+              </a:graphicData>
+            </a:graphic>
+          </wp:inline>
+        </w:drawing>
+      </w:r>
+    </w:p>
+    <w:p>
+      <w:pPr>
+        <w:spacing w:before="360" w:after="240" w:line="240" w:lineRule="auto"/>
+        <w:outlineLvl w:val="2"/>
+        <w:rPr>
+          <w:rFonts w:ascii="Segoe UI" w:eastAsia="Times New Roman" w:hAnsi="Segoe UI" w:cs="Segoe UI"/>
+          <w:b/>
+          <w:bCs/>
+          <w:color w:val="24292E"/>
+          <w:sz w:val="30"/>
+          <w:szCs w:val="30"/>
+        </w:rPr>
+      </w:pPr>
+      <w:r>
+        <w:rPr>
+          <w:rFonts w:ascii="Segoe UI" w:eastAsia="Times New Roman" w:hAnsi="Segoe UI" w:cs="Segoe UI"/>
+          <w:b/>
+          <w:bCs/>
+          <w:color w:val="24292E"/>
+          <w:sz w:val="30"/>
+          <w:szCs w:val="30"/>
+        </w:rPr>
+        <w:t>Algorithms and Techniques</w:t>
+      </w:r>
+    </w:p>
+    <w:p>
+      <w:pPr>
+        <w:spacing w:after="240" w:line="240" w:lineRule="auto"/>
+        <w:rPr>
+          <w:rFonts w:ascii="Segoe UI" w:eastAsia="Times New Roman" w:hAnsi="Segoe UI" w:cs="Segoe UI"/>
+          <w:color w:val="24292E"/>
+          <w:sz w:val="24"/>
+          <w:szCs w:val="24"/>
+        </w:rPr>
+      </w:pPr>
+      <w:r>
+        <w:rPr>
+          <w:rFonts w:ascii="Segoe UI" w:eastAsia="Times New Roman" w:hAnsi="Segoe UI" w:cs="Segoe UI"/>
+          <w:color w:val="24292E"/>
+          <w:sz w:val="24"/>
+          <w:szCs w:val="24"/>
+        </w:rPr>
+        <w:t xml:space="preserve">I have used </w:t>
+      </w:r>
+      <w:r>
+        <w:rPr>
+          <w:rFonts w:ascii="Segoe UI" w:eastAsia="Times New Roman" w:hAnsi="Segoe UI" w:cs="Segoe UI"/>
+          <w:color w:val="24292E"/>
+          <w:sz w:val="24"/>
+          <w:szCs w:val="24"/>
+        </w:rPr>
+        <w:t xml:space="preserve">the technique of Transfer Learning to implement this algorithm. The basic idea involved are Neural Networks, Convolution Neural </w:t>
+      </w:r>
+      <w:proofErr w:type="gramStart"/>
+      <w:r>
+        <w:rPr>
+          <w:rFonts w:ascii="Segoe UI" w:eastAsia="Times New Roman" w:hAnsi="Segoe UI" w:cs="Segoe UI"/>
+          <w:color w:val="24292E"/>
+          <w:sz w:val="24"/>
+          <w:szCs w:val="24"/>
+        </w:rPr>
+        <w:t>Network ,</w:t>
+      </w:r>
+      <w:proofErr w:type="gramEnd"/>
+      <w:r>
+        <w:rPr>
+          <w:rFonts w:ascii="Segoe UI" w:eastAsia="Times New Roman" w:hAnsi="Segoe UI" w:cs="Segoe UI"/>
+          <w:color w:val="24292E"/>
+          <w:sz w:val="24"/>
+          <w:szCs w:val="24"/>
+        </w:rPr>
+        <w:t xml:space="preserve"> and Transfer Learning. </w:t>
+      </w:r>
+      <w:r>
+        <w:rPr>
+          <w:rFonts w:ascii="Segoe UI" w:eastAsia="Times New Roman" w:hAnsi="Segoe UI" w:cs="Segoe UI"/>
+          <w:color w:val="24292E"/>
+          <w:sz w:val="24"/>
+          <w:szCs w:val="24"/>
+        </w:rPr>
+        <w:t>Convolution Neural Network classifier, which is the state-of-the art algorithm for Image classification.</w:t>
+      </w:r>
+      <w:r>
+        <w:rPr>
+          <w:rFonts w:ascii="Segoe UI" w:eastAsia="Times New Roman" w:hAnsi="Segoe UI" w:cs="Segoe UI"/>
+          <w:color w:val="24292E"/>
+          <w:sz w:val="24"/>
+          <w:szCs w:val="24"/>
+        </w:rPr>
+        <w:t xml:space="preserve"> The details are mentioned below.</w:t>
+      </w:r>
+    </w:p>
+    <w:p>
+      <w:pPr>
+        <w:spacing w:after="240" w:line="240" w:lineRule="auto"/>
+        <w:rPr>
+          <w:rFonts w:ascii="Segoe UI" w:eastAsia="Times New Roman" w:hAnsi="Segoe UI" w:cs="Segoe UI"/>
+          <w:b/>
+          <w:color w:val="24292E"/>
+          <w:sz w:val="24"/>
+          <w:szCs w:val="24"/>
+        </w:rPr>
+      </w:pPr>
+      <w:r>
+        <w:rPr>
+          <w:rFonts w:ascii="Segoe UI" w:eastAsia="Times New Roman" w:hAnsi="Segoe UI" w:cs="Segoe UI"/>
+          <w:b/>
+          <w:color w:val="24292E"/>
+          <w:sz w:val="24"/>
+          <w:szCs w:val="24"/>
+        </w:rPr>
+        <w:t>Neural Network</w:t>
+      </w:r>
+    </w:p>
+    <w:p>
+      <w:pPr>
+        <w:spacing w:after="240" w:line="240" w:lineRule="auto"/>
+        <w:rPr>
+          <w:rFonts w:ascii="Segoe UI" w:eastAsia="Times New Roman" w:hAnsi="Segoe UI" w:cs="Segoe UI"/>
+          <w:color w:val="24292E"/>
+          <w:sz w:val="24"/>
+          <w:szCs w:val="24"/>
+        </w:rPr>
+      </w:pPr>
+      <w:r>
+        <w:rPr>
+          <w:rFonts w:ascii="Segoe UI" w:eastAsia="Times New Roman" w:hAnsi="Segoe UI" w:cs="Segoe UI"/>
+          <w:color w:val="24292E"/>
+          <w:sz w:val="24"/>
+          <w:szCs w:val="24"/>
+        </w:rPr>
+        <w:t>The basic idea behind a neural network is to simulate (copy in a simplified but reasonably faithful way) lots of densely interconnected brain cells inside a computer so you can get it to learn things, recognize patterns, and make decisions in a humanlike way. The amazing thing about a neural network is that you don't have to program it to learn explicitly: it learns all by itself, just like a brain</w:t>
+      </w:r>
+      <w:r>
+        <w:rPr>
+          <w:rFonts w:ascii="Segoe UI" w:eastAsia="Times New Roman" w:hAnsi="Segoe UI" w:cs="Segoe UI"/>
+          <w:color w:val="24292E"/>
+          <w:sz w:val="24"/>
+          <w:szCs w:val="24"/>
+        </w:rPr>
+        <w:t>.</w:t>
+      </w:r>
+    </w:p>
+    <w:p>
+      <w:pPr>
+        <w:spacing w:after="240" w:line="240" w:lineRule="auto"/>
+        <w:rPr>
+          <w:rFonts w:ascii="Segoe UI" w:eastAsia="Times New Roman" w:hAnsi="Segoe UI" w:cs="Segoe UI"/>
+          <w:color w:val="24292E"/>
+          <w:sz w:val="24"/>
+          <w:szCs w:val="24"/>
+        </w:rPr>
+      </w:pPr>
+      <w:r>
+        <w:rPr>
+          <w:rFonts w:ascii="Segoe UI" w:eastAsia="Times New Roman" w:hAnsi="Segoe UI" w:cs="Segoe UI"/>
+          <w:color w:val="24292E"/>
+          <w:sz w:val="24"/>
+          <w:szCs w:val="24"/>
+        </w:rPr>
+        <w:t xml:space="preserve">A typical neural network has anything from a few dozen to hundreds, thousands, or even millions of artificial neurons called units arranged in a series of layers, each of </w:t>
+      </w:r>
+      <w:r>
+        <w:rPr>
+          <w:rFonts w:ascii="Segoe UI" w:eastAsia="Times New Roman" w:hAnsi="Segoe UI" w:cs="Segoe UI"/>
+          <w:color w:val="24292E"/>
+          <w:sz w:val="24"/>
+          <w:szCs w:val="24"/>
+        </w:rPr>
+        <w:lastRenderedPageBreak/>
+        <w:t xml:space="preserve">which connects to the layers on either side. Some of them, known as input units, are designed to receive various forms of information from the outside world that the network will attempt to learn about, recognize, or otherwise process. Other units sit on the opposite side of the network and signal how it responds to the information it's learned; those are known as output units. In between the input units and output units are one or more layers of hidden units, which, together, form </w:t>
+      </w:r>
+      <w:proofErr w:type="gramStart"/>
+      <w:r>
+        <w:rPr>
+          <w:rFonts w:ascii="Segoe UI" w:eastAsia="Times New Roman" w:hAnsi="Segoe UI" w:cs="Segoe UI"/>
+          <w:color w:val="24292E"/>
+          <w:sz w:val="24"/>
+          <w:szCs w:val="24"/>
+        </w:rPr>
+        <w:t>the majority of</w:t>
+      </w:r>
+      <w:proofErr w:type="gramEnd"/>
+      <w:r>
+        <w:rPr>
+          <w:rFonts w:ascii="Segoe UI" w:eastAsia="Times New Roman" w:hAnsi="Segoe UI" w:cs="Segoe UI"/>
+          <w:color w:val="24292E"/>
+          <w:sz w:val="24"/>
+          <w:szCs w:val="24"/>
+        </w:rPr>
+        <w:t xml:space="preserve"> the artificial brain. Most neural networks are fully connected, which means each hidden unit and each output unit is connected to every unit in the layers either side. The connections between one unit and another are represented by a number called a weight, which can be either positive (if one unit excites another) or negative (if one unit suppresses or inhibits another). The higher the weight, the more influence one unit has on another. (This corresponds to the way actual brain cells trigger one another across tiny gaps called synapses.)</w:t>
+      </w:r>
+    </w:p>
+    <w:p>
+      <w:pPr>
+        <w:spacing w:after="240" w:line="240" w:lineRule="auto"/>
+        <w:rPr>
+          <w:rFonts w:ascii="Segoe UI" w:eastAsia="Times New Roman" w:hAnsi="Segoe UI" w:cs="Segoe UI"/>
+          <w:color w:val="24292E"/>
+          <w:sz w:val="24"/>
+          <w:szCs w:val="24"/>
+        </w:rPr>
+      </w:pPr>
+      <w:r>
+        <w:rPr>
+          <w:noProof/>
+        </w:rPr>
+        <w:drawing>
+          <wp:inline distT="0" distB="0" distL="0" distR="0">
+            <wp:extent cx="2857500" cy="2857500"/>
+            <wp:effectExtent l="0" t="0" r="0" b="0"/>
+            <wp:docPr id="16" name="Picture 16" descr="Artwork showing how a neural network is made up of input, hidden, and output units connected together."/>
+            <wp:cNvGraphicFramePr>
+              <a:graphicFrameLocks xmlns:a="http://schemas.openxmlformats.org/drawingml/2006/main" noChangeAspect="1"/>
+            </wp:cNvGraphicFramePr>
+            <a:graphic xmlns:a="http://schemas.openxmlformats.org/drawingml/2006/main">
+              <a:graphicData uri="http://schemas.openxmlformats.org/drawingml/2006/picture">
+                <pic:pic xmlns:pic="http://schemas.openxmlformats.org/drawingml/2006/picture">
+                  <pic:nvPicPr>
+                    <pic:cNvPr id="0" name="Picture 3" descr="Artwork showing how a neural network is made up of input, hidden, and output units connected together."/>
+                    <pic:cNvPicPr>
+                      <a:picLocks noChangeAspect="1" noChangeArrowheads="1"/>
+                    </pic:cNvPicPr>
+                  </pic:nvPicPr>
+                  <pic:blipFill>
+                    <a:blip r:embed="rId18">
+                      <a:extLst>
+                        <a:ext uri="{28A0092B-C50C-407E-A947-70E740481C1C}">
+                          <a14:useLocalDpi xmlns:a14="http://schemas.microsoft.com/office/drawing/2010/main" val="0"/>
+                        </a:ext>
+                      </a:extLst>
+                    </a:blip>
+                    <a:srcRect/>
+                    <a:stretch>
+                      <a:fillRect/>
+                    </a:stretch>
+                  </pic:blipFill>
+                  <pic:spPr bwMode="auto">
+                    <a:xfrm>
+                      <a:off x="0" y="0"/>
+                      <a:ext cx="2857500" cy="2857500"/>
                     </a:xfrm>
                     <a:prstGeom prst="rect">
                       <a:avLst/>
@@ -2362,6 +2557,350 @@
         <w:spacing w:after="240" w:line="240" w:lineRule="auto"/>
         <w:rPr>
           <w:rFonts w:ascii="Segoe UI" w:eastAsia="Times New Roman" w:hAnsi="Segoe UI" w:cs="Segoe UI"/>
+          <w:b/>
+          <w:color w:val="24292E"/>
+          <w:sz w:val="24"/>
+          <w:szCs w:val="24"/>
+        </w:rPr>
+      </w:pPr>
+      <w:r>
+        <w:rPr>
+          <w:rFonts w:ascii="Segoe UI" w:eastAsia="Times New Roman" w:hAnsi="Segoe UI" w:cs="Segoe UI"/>
+          <w:b/>
+          <w:color w:val="24292E"/>
+          <w:sz w:val="24"/>
+          <w:szCs w:val="24"/>
+        </w:rPr>
+        <w:t>Convolutional neural network</w:t>
+      </w:r>
+    </w:p>
+    <w:p>
+      <w:pPr>
+        <w:spacing w:after="240" w:line="240" w:lineRule="auto"/>
+        <w:rPr>
+          <w:rFonts w:ascii="Segoe UI" w:eastAsia="Times New Roman" w:hAnsi="Segoe UI" w:cs="Segoe UI"/>
+          <w:color w:val="24292E"/>
+          <w:sz w:val="24"/>
+          <w:szCs w:val="24"/>
+        </w:rPr>
+      </w:pPr>
+      <w:r>
+        <w:rPr>
+          <w:rFonts w:ascii="Segoe UI" w:eastAsia="Times New Roman" w:hAnsi="Segoe UI" w:cs="Segoe UI"/>
+          <w:color w:val="24292E"/>
+          <w:sz w:val="24"/>
+          <w:szCs w:val="24"/>
+        </w:rPr>
+        <w:t xml:space="preserve">VGG16 is a famous pre-trained CNN available in </w:t>
+      </w:r>
+      <w:proofErr w:type="spellStart"/>
+      <w:r>
+        <w:rPr>
+          <w:rFonts w:ascii="Segoe UI" w:eastAsia="Times New Roman" w:hAnsi="Segoe UI" w:cs="Segoe UI"/>
+          <w:color w:val="24292E"/>
+          <w:sz w:val="24"/>
+          <w:szCs w:val="24"/>
+        </w:rPr>
+        <w:t>Keras</w:t>
+      </w:r>
+      <w:proofErr w:type="spellEnd"/>
+      <w:r>
+        <w:rPr>
+          <w:rFonts w:ascii="Segoe UI" w:eastAsia="Times New Roman" w:hAnsi="Segoe UI" w:cs="Segoe UI"/>
+          <w:color w:val="24292E"/>
+          <w:sz w:val="24"/>
+          <w:szCs w:val="24"/>
+        </w:rPr>
+        <w:t xml:space="preserve"> module and produces a fair enough acceptable module with acceptable accuracy.</w:t>
+      </w:r>
+    </w:p>
+    <w:p>
+      <w:pPr>
+        <w:spacing w:after="240" w:line="240" w:lineRule="auto"/>
+        <w:rPr>
+          <w:rFonts w:ascii="Segoe UI" w:eastAsia="Times New Roman" w:hAnsi="Segoe UI" w:cs="Segoe UI"/>
+          <w:color w:val="24292E"/>
+          <w:sz w:val="24"/>
+          <w:szCs w:val="24"/>
+        </w:rPr>
+      </w:pPr>
+      <w:r>
+        <w:rPr>
+          <w:rFonts w:ascii="Segoe UI" w:eastAsia="Times New Roman" w:hAnsi="Segoe UI" w:cs="Segoe UI"/>
+          <w:color w:val="24292E"/>
+          <w:sz w:val="24"/>
+          <w:szCs w:val="24"/>
+        </w:rPr>
+        <w:t xml:space="preserve">The </w:t>
+      </w:r>
+      <w:r>
+        <w:rPr>
+          <w:rFonts w:ascii="Segoe UI" w:eastAsia="Times New Roman" w:hAnsi="Segoe UI" w:cs="Segoe UI"/>
+          <w:color w:val="24292E"/>
+          <w:sz w:val="24"/>
+          <w:szCs w:val="24"/>
+        </w:rPr>
+        <w:t>Configuration</w:t>
+      </w:r>
+      <w:r>
+        <w:rPr>
+          <w:rFonts w:ascii="Segoe UI" w:eastAsia="Times New Roman" w:hAnsi="Segoe UI" w:cs="Segoe UI"/>
+          <w:color w:val="24292E"/>
+          <w:sz w:val="24"/>
+          <w:szCs w:val="24"/>
+        </w:rPr>
+        <w:t xml:space="preserve"> of the VGG16 model, a summary, a visualization on how it can be perceived are given below.</w:t>
+      </w:r>
+    </w:p>
+    <w:p>
+      <w:pPr>
+        <w:spacing w:after="240" w:line="240" w:lineRule="auto"/>
+        <w:rPr>
+          <w:rFonts w:ascii="Segoe UI" w:eastAsia="Times New Roman" w:hAnsi="Segoe UI" w:cs="Segoe UI"/>
+          <w:color w:val="24292E"/>
+          <w:sz w:val="24"/>
+          <w:szCs w:val="24"/>
+        </w:rPr>
+      </w:pPr>
+      <w:r>
+        <w:rPr>
+          <w:rFonts w:ascii="Segoe UI" w:eastAsia="Times New Roman" w:hAnsi="Segoe UI" w:cs="Segoe UI"/>
+          <w:b/>
+          <w:bCs/>
+          <w:color w:val="24292E"/>
+          <w:sz w:val="24"/>
+          <w:szCs w:val="24"/>
+        </w:rPr>
+        <w:t>Application</w:t>
+      </w:r>
+      <w:r>
+        <w:rPr>
+          <w:rFonts w:ascii="Segoe UI" w:eastAsia="Times New Roman" w:hAnsi="Segoe UI" w:cs="Segoe UI"/>
+          <w:color w:val="24292E"/>
+          <w:sz w:val="24"/>
+          <w:szCs w:val="24"/>
+        </w:rPr>
+        <w:t>:</w:t>
+      </w:r>
+    </w:p>
+    <w:p>
+      <w:pPr>
+        <w:numPr>
+          <w:ilvl w:val="0"/>
+          <w:numId w:val="17"/>
+        </w:numPr>
+        <w:spacing w:after="240" w:line="240" w:lineRule="auto"/>
+        <w:rPr>
+          <w:rFonts w:ascii="Segoe UI" w:eastAsia="Times New Roman" w:hAnsi="Segoe UI" w:cs="Segoe UI"/>
+          <w:color w:val="24292E"/>
+          <w:sz w:val="24"/>
+          <w:szCs w:val="24"/>
+        </w:rPr>
+      </w:pPr>
+      <w:r>
+        <w:rPr>
+          <w:rFonts w:ascii="Segoe UI" w:eastAsia="Times New Roman" w:hAnsi="Segoe UI" w:cs="Segoe UI"/>
+          <w:color w:val="24292E"/>
+          <w:sz w:val="24"/>
+          <w:szCs w:val="24"/>
+        </w:rPr>
+        <w:t>Given image → find object name in the image</w:t>
+      </w:r>
+    </w:p>
+    <w:p>
+      <w:pPr>
+        <w:numPr>
+          <w:ilvl w:val="0"/>
+          <w:numId w:val="17"/>
+        </w:numPr>
+        <w:spacing w:after="240" w:line="240" w:lineRule="auto"/>
+        <w:rPr>
+          <w:rFonts w:ascii="Segoe UI" w:eastAsia="Times New Roman" w:hAnsi="Segoe UI" w:cs="Segoe UI"/>
+          <w:color w:val="24292E"/>
+          <w:sz w:val="24"/>
+          <w:szCs w:val="24"/>
+        </w:rPr>
+      </w:pPr>
+      <w:r>
+        <w:rPr>
+          <w:rFonts w:ascii="Segoe UI" w:eastAsia="Times New Roman" w:hAnsi="Segoe UI" w:cs="Segoe UI"/>
+          <w:color w:val="24292E"/>
+          <w:sz w:val="24"/>
+          <w:szCs w:val="24"/>
+        </w:rPr>
+        <w:t>It can detect any one of 1000 images</w:t>
+      </w:r>
+    </w:p>
+    <w:p>
+      <w:pPr>
+        <w:numPr>
+          <w:ilvl w:val="0"/>
+          <w:numId w:val="17"/>
+        </w:numPr>
+        <w:spacing w:after="240" w:line="240" w:lineRule="auto"/>
+        <w:rPr>
+          <w:rFonts w:ascii="Segoe UI" w:eastAsia="Times New Roman" w:hAnsi="Segoe UI" w:cs="Segoe UI"/>
+          <w:color w:val="24292E"/>
+          <w:sz w:val="24"/>
+          <w:szCs w:val="24"/>
+        </w:rPr>
+      </w:pPr>
+      <w:r>
+        <w:rPr>
+          <w:rFonts w:ascii="Segoe UI" w:eastAsia="Times New Roman" w:hAnsi="Segoe UI" w:cs="Segoe UI"/>
+          <w:color w:val="24292E"/>
+          <w:sz w:val="24"/>
+          <w:szCs w:val="24"/>
+        </w:rPr>
+        <w:lastRenderedPageBreak/>
+        <w:t>It takes input image of size 224 * 244 * 3 (RGB image)</w:t>
+      </w:r>
+    </w:p>
+    <w:p>
+      <w:pPr>
+        <w:spacing w:after="240" w:line="240" w:lineRule="auto"/>
+        <w:rPr>
+          <w:rFonts w:ascii="Segoe UI" w:eastAsia="Times New Roman" w:hAnsi="Segoe UI" w:cs="Segoe UI"/>
+          <w:color w:val="24292E"/>
+          <w:sz w:val="24"/>
+          <w:szCs w:val="24"/>
+        </w:rPr>
+      </w:pPr>
+      <w:r>
+        <w:rPr>
+          <w:rFonts w:ascii="Segoe UI" w:eastAsia="Times New Roman" w:hAnsi="Segoe UI" w:cs="Segoe UI"/>
+          <w:b/>
+          <w:bCs/>
+          <w:color w:val="24292E"/>
+          <w:sz w:val="24"/>
+          <w:szCs w:val="24"/>
+        </w:rPr>
+        <w:t>Built using:</w:t>
+      </w:r>
+    </w:p>
+    <w:p>
+      <w:pPr>
+        <w:numPr>
+          <w:ilvl w:val="0"/>
+          <w:numId w:val="18"/>
+        </w:numPr>
+        <w:spacing w:after="240" w:line="240" w:lineRule="auto"/>
+        <w:rPr>
+          <w:rFonts w:ascii="Segoe UI" w:eastAsia="Times New Roman" w:hAnsi="Segoe UI" w:cs="Segoe UI"/>
+          <w:color w:val="24292E"/>
+          <w:sz w:val="24"/>
+          <w:szCs w:val="24"/>
+        </w:rPr>
+      </w:pPr>
+      <w:r>
+        <w:rPr>
+          <w:rFonts w:ascii="Segoe UI" w:eastAsia="Times New Roman" w:hAnsi="Segoe UI" w:cs="Segoe UI"/>
+          <w:color w:val="24292E"/>
+          <w:sz w:val="24"/>
+          <w:szCs w:val="24"/>
+        </w:rPr>
+        <w:t xml:space="preserve">Convolutions layers (used only 3*3 </w:t>
+      </w:r>
+      <w:proofErr w:type="gramStart"/>
+      <w:r>
+        <w:rPr>
+          <w:rFonts w:ascii="Segoe UI" w:eastAsia="Times New Roman" w:hAnsi="Segoe UI" w:cs="Segoe UI"/>
+          <w:color w:val="24292E"/>
+          <w:sz w:val="24"/>
+          <w:szCs w:val="24"/>
+        </w:rPr>
+        <w:t>size )</w:t>
+      </w:r>
+      <w:proofErr w:type="gramEnd"/>
+    </w:p>
+    <w:p>
+      <w:pPr>
+        <w:numPr>
+          <w:ilvl w:val="0"/>
+          <w:numId w:val="18"/>
+        </w:numPr>
+        <w:spacing w:after="240" w:line="240" w:lineRule="auto"/>
+        <w:rPr>
+          <w:rFonts w:ascii="Segoe UI" w:eastAsia="Times New Roman" w:hAnsi="Segoe UI" w:cs="Segoe UI"/>
+          <w:color w:val="24292E"/>
+          <w:sz w:val="24"/>
+          <w:szCs w:val="24"/>
+        </w:rPr>
+      </w:pPr>
+      <w:r>
+        <w:rPr>
+          <w:rFonts w:ascii="Segoe UI" w:eastAsia="Times New Roman" w:hAnsi="Segoe UI" w:cs="Segoe UI"/>
+          <w:color w:val="24292E"/>
+          <w:sz w:val="24"/>
+          <w:szCs w:val="24"/>
+        </w:rPr>
+        <w:t>Max pooling layers (used only 2*2 size)</w:t>
+      </w:r>
+    </w:p>
+    <w:p>
+      <w:pPr>
+        <w:numPr>
+          <w:ilvl w:val="0"/>
+          <w:numId w:val="18"/>
+        </w:numPr>
+        <w:spacing w:after="240" w:line="240" w:lineRule="auto"/>
+        <w:rPr>
+          <w:rFonts w:ascii="Segoe UI" w:eastAsia="Times New Roman" w:hAnsi="Segoe UI" w:cs="Segoe UI"/>
+          <w:color w:val="24292E"/>
+          <w:sz w:val="24"/>
+          <w:szCs w:val="24"/>
+        </w:rPr>
+      </w:pPr>
+      <w:r>
+        <w:rPr>
+          <w:rFonts w:ascii="Segoe UI" w:eastAsia="Times New Roman" w:hAnsi="Segoe UI" w:cs="Segoe UI"/>
+          <w:color w:val="24292E"/>
+          <w:sz w:val="24"/>
+          <w:szCs w:val="24"/>
+        </w:rPr>
+        <w:t>Fully connected layers at end</w:t>
+      </w:r>
+    </w:p>
+    <w:p>
+      <w:pPr>
+        <w:numPr>
+          <w:ilvl w:val="0"/>
+          <w:numId w:val="18"/>
+        </w:numPr>
+        <w:spacing w:after="240" w:line="240" w:lineRule="auto"/>
+        <w:rPr>
+          <w:rFonts w:ascii="Segoe UI" w:eastAsia="Times New Roman" w:hAnsi="Segoe UI" w:cs="Segoe UI"/>
+          <w:color w:val="24292E"/>
+          <w:sz w:val="24"/>
+          <w:szCs w:val="24"/>
+        </w:rPr>
+      </w:pPr>
+      <w:r>
+        <w:rPr>
+          <w:rFonts w:ascii="Segoe UI" w:eastAsia="Times New Roman" w:hAnsi="Segoe UI" w:cs="Segoe UI"/>
+          <w:color w:val="24292E"/>
+          <w:sz w:val="24"/>
+          <w:szCs w:val="24"/>
+        </w:rPr>
+        <w:t>Total 16 layers</w:t>
+      </w:r>
+    </w:p>
+    <w:p>
+      <w:pPr>
+        <w:spacing w:after="240" w:line="240" w:lineRule="auto"/>
+        <w:rPr>
+          <w:rFonts w:ascii="Segoe UI" w:eastAsia="Times New Roman" w:hAnsi="Segoe UI" w:cs="Segoe UI"/>
+          <w:color w:val="24292E"/>
+          <w:sz w:val="24"/>
+          <w:szCs w:val="24"/>
+        </w:rPr>
+      </w:pPr>
+    </w:p>
+    <w:p>
+      <w:pPr>
+        <w:spacing w:after="240" w:line="240" w:lineRule="auto"/>
+        <w:rPr>
+          <w:rFonts w:ascii="Segoe UI" w:eastAsia="Times New Roman" w:hAnsi="Segoe UI" w:cs="Segoe UI"/>
           <w:color w:val="24292E"/>
           <w:sz w:val="24"/>
           <w:szCs w:val="24"/>
@@ -2371,6 +2910,71 @@
         <w:rPr>
           <w:noProof/>
         </w:rPr>
+        <w:drawing>
+          <wp:inline distT="0" distB="0" distL="0" distR="0">
+            <wp:extent cx="5943468" cy="4781550"/>
+            <wp:effectExtent l="0" t="0" r="635" b="0"/>
+            <wp:docPr id="8" name="Picture 8" descr="VGG Architecture"/>
+            <wp:cNvGraphicFramePr>
+              <a:graphicFrameLocks xmlns:a="http://schemas.openxmlformats.org/drawingml/2006/main" noChangeAspect="1"/>
+            </wp:cNvGraphicFramePr>
+            <a:graphic xmlns:a="http://schemas.openxmlformats.org/drawingml/2006/main">
+              <a:graphicData uri="http://schemas.openxmlformats.org/drawingml/2006/picture">
+                <pic:pic xmlns:pic="http://schemas.openxmlformats.org/drawingml/2006/picture">
+                  <pic:nvPicPr>
+                    <pic:cNvPr id="0" name="Picture 13" descr="VGG Architecture"/>
+                    <pic:cNvPicPr>
+                      <a:picLocks noChangeAspect="1" noChangeArrowheads="1"/>
+                    </pic:cNvPicPr>
+                  </pic:nvPicPr>
+                  <pic:blipFill>
+                    <a:blip r:embed="rId19">
+                      <a:extLst>
+                        <a:ext uri="{28A0092B-C50C-407E-A947-70E740481C1C}">
+                          <a14:useLocalDpi xmlns:a14="http://schemas.microsoft.com/office/drawing/2010/main" val="0"/>
+                        </a:ext>
+                      </a:extLst>
+                    </a:blip>
+                    <a:srcRect/>
+                    <a:stretch>
+                      <a:fillRect/>
+                    </a:stretch>
+                  </pic:blipFill>
+                  <pic:spPr bwMode="auto">
+                    <a:xfrm>
+                      <a:off x="0" y="0"/>
+                      <a:ext cx="5949637" cy="4786513"/>
+                    </a:xfrm>
+                    <a:prstGeom prst="rect">
+                      <a:avLst/>
+                    </a:prstGeom>
+                    <a:noFill/>
+                    <a:ln>
+                      <a:noFill/>
+                    </a:ln>
+                  </pic:spPr>
+                </pic:pic>
+              </a:graphicData>
+            </a:graphic>
+          </wp:inline>
+        </w:drawing>
+      </w:r>
+    </w:p>
+    <w:p>
+      <w:pPr>
+        <w:spacing w:after="240" w:line="240" w:lineRule="auto"/>
+        <w:rPr>
+          <w:rFonts w:ascii="Segoe UI" w:eastAsia="Times New Roman" w:hAnsi="Segoe UI" w:cs="Segoe UI"/>
+          <w:color w:val="24292E"/>
+          <w:sz w:val="24"/>
+          <w:szCs w:val="24"/>
+        </w:rPr>
+      </w:pPr>
+      <w:r>
+        <w:rPr>
+          <w:noProof/>
+        </w:rPr>
+        <w:lastRenderedPageBreak/>
         <w:drawing>
           <wp:inline distT="0" distB="0" distL="0" distR="0">
             <wp:extent cx="5736590" cy="1587500"/>
@@ -2389,7 +2993,7 @@
                     </pic:cNvPicPr>
                   </pic:nvPicPr>
                   <pic:blipFill>
-                    <a:blip r:embed="rId17">
+                    <a:blip r:embed="rId20">
                       <a:extLst>
                         <a:ext uri="{28A0092B-C50C-407E-A947-70E740481C1C}">
                           <a14:useLocalDpi xmlns:a14="http://schemas.microsoft.com/office/drawing/2010/main" val="0"/>
@@ -2435,7 +3039,6 @@
         <w:rPr>
           <w:noProof/>
         </w:rPr>
-        <w:lastRenderedPageBreak/>
         <w:drawing>
           <wp:inline distT="0" distB="0" distL="0" distR="0">
             <wp:extent cx="4477385" cy="2630805"/>
@@ -2454,7 +3057,7 @@
                     </pic:cNvPicPr>
                   </pic:nvPicPr>
                   <pic:blipFill>
-                    <a:blip r:embed="rId18">
+                    <a:blip r:embed="rId21">
                       <a:extLst>
                         <a:ext uri="{28A0092B-C50C-407E-A947-70E740481C1C}">
                           <a14:useLocalDpi xmlns:a14="http://schemas.microsoft.com/office/drawing/2010/main" val="0"/>
@@ -2488,6 +3091,68 @@
     </w:p>
     <w:p>
       <w:pPr>
+        <w:spacing w:after="240" w:line="240" w:lineRule="auto"/>
+        <w:rPr>
+          <w:rFonts w:ascii="Segoe UI" w:eastAsia="Times New Roman" w:hAnsi="Segoe UI" w:cs="Segoe UI"/>
+          <w:b/>
+          <w:color w:val="24292E"/>
+          <w:sz w:val="24"/>
+          <w:szCs w:val="24"/>
+        </w:rPr>
+      </w:pPr>
+      <w:r>
+        <w:rPr>
+          <w:rFonts w:ascii="Segoe UI" w:eastAsia="Times New Roman" w:hAnsi="Segoe UI" w:cs="Segoe UI"/>
+          <w:b/>
+          <w:color w:val="24292E"/>
+          <w:sz w:val="24"/>
+          <w:szCs w:val="24"/>
+        </w:rPr>
+        <w:t>Transfer Learning</w:t>
+      </w:r>
+    </w:p>
+    <w:p>
+      <w:pPr>
+        <w:spacing w:after="240" w:line="240" w:lineRule="auto"/>
+        <w:rPr>
+          <w:rFonts w:ascii="Segoe UI" w:eastAsia="Times New Roman" w:hAnsi="Segoe UI" w:cs="Segoe UI"/>
+          <w:color w:val="24292E"/>
+          <w:sz w:val="24"/>
+          <w:szCs w:val="24"/>
+        </w:rPr>
+      </w:pPr>
+      <w:r>
+        <w:rPr>
+          <w:rFonts w:ascii="Segoe UI" w:eastAsia="Times New Roman" w:hAnsi="Segoe UI" w:cs="Segoe UI"/>
+          <w:color w:val="24292E"/>
+          <w:sz w:val="24"/>
+          <w:szCs w:val="24"/>
+        </w:rPr>
+        <w:t>Transfer learning is a machine learning method where a model developed for a task is reused as the starting point for a model on a second task.</w:t>
+      </w:r>
+    </w:p>
+    <w:p>
+      <w:pPr>
+        <w:spacing w:after="240" w:line="240" w:lineRule="auto"/>
+        <w:rPr>
+          <w:rFonts w:ascii="Segoe UI" w:eastAsia="Times New Roman" w:hAnsi="Segoe UI" w:cs="Segoe UI"/>
+          <w:color w:val="24292E"/>
+          <w:sz w:val="24"/>
+          <w:szCs w:val="24"/>
+        </w:rPr>
+      </w:pPr>
+      <w:r>
+        <w:rPr>
+          <w:rFonts w:ascii="Segoe UI" w:eastAsia="Times New Roman" w:hAnsi="Segoe UI" w:cs="Segoe UI"/>
+          <w:color w:val="24292E"/>
+          <w:sz w:val="24"/>
+          <w:szCs w:val="24"/>
+        </w:rPr>
+        <w:t>It is a popular approach in deep learning where pre-trained models are used as the starting point on computer vision and natural language processing tasks given the vast compute and time resources required to develop neural network models on these problems and from the huge jumps in skill that they provide on related problems.</w:t>
+      </w:r>
+    </w:p>
+    <w:p>
+      <w:pPr>
         <w:spacing w:before="360" w:after="240" w:line="240" w:lineRule="auto"/>
         <w:outlineLvl w:val="2"/>
         <w:rPr>
@@ -2528,87 +3193,57 @@
           <w:sz w:val="24"/>
           <w:szCs w:val="24"/>
         </w:rPr>
-        <w:t xml:space="preserve">Based on the paper titled, "Data Augmentation for Plant Classification", Authors, </w:t>
-      </w:r>
-      <w:proofErr w:type="spellStart"/>
-      <w:r>
-        <w:rPr>
-          <w:rFonts w:ascii="Segoe UI" w:eastAsia="Times New Roman" w:hAnsi="Segoe UI" w:cs="Segoe UI"/>
-          <w:color w:val="24292E"/>
-          <w:sz w:val="24"/>
-          <w:szCs w:val="24"/>
-        </w:rPr>
-        <w:t>Pornntiwa</w:t>
-      </w:r>
-      <w:proofErr w:type="spellEnd"/>
-      <w:r>
-        <w:rPr>
-          <w:rFonts w:ascii="Segoe UI" w:eastAsia="Times New Roman" w:hAnsi="Segoe UI" w:cs="Segoe UI"/>
-          <w:color w:val="24292E"/>
-          <w:sz w:val="24"/>
-          <w:szCs w:val="24"/>
-        </w:rPr>
-        <w:t xml:space="preserve"> </w:t>
-      </w:r>
-      <w:proofErr w:type="spellStart"/>
-      <w:r>
-        <w:rPr>
-          <w:rFonts w:ascii="Segoe UI" w:eastAsia="Times New Roman" w:hAnsi="Segoe UI" w:cs="Segoe UI"/>
-          <w:color w:val="24292E"/>
-          <w:sz w:val="24"/>
-          <w:szCs w:val="24"/>
-        </w:rPr>
-        <w:t>Pawara</w:t>
-      </w:r>
-      <w:proofErr w:type="spellEnd"/>
-      <w:r>
-        <w:rPr>
-          <w:rFonts w:ascii="Segoe UI" w:eastAsia="Times New Roman" w:hAnsi="Segoe UI" w:cs="Segoe UI"/>
-          <w:color w:val="24292E"/>
-          <w:sz w:val="24"/>
-          <w:szCs w:val="24"/>
-        </w:rPr>
-        <w:t xml:space="preserve">, Emmanuel Okafor, Lambert </w:t>
-      </w:r>
-      <w:proofErr w:type="spellStart"/>
-      <w:r>
-        <w:rPr>
-          <w:rFonts w:ascii="Segoe UI" w:eastAsia="Times New Roman" w:hAnsi="Segoe UI" w:cs="Segoe UI"/>
-          <w:color w:val="24292E"/>
-          <w:sz w:val="24"/>
-          <w:szCs w:val="24"/>
-        </w:rPr>
-        <w:t>Schomaker</w:t>
-      </w:r>
-      <w:proofErr w:type="spellEnd"/>
-      <w:r>
-        <w:rPr>
-          <w:rFonts w:ascii="Segoe UI" w:eastAsia="Times New Roman" w:hAnsi="Segoe UI" w:cs="Segoe UI"/>
-          <w:color w:val="24292E"/>
-          <w:sz w:val="24"/>
-          <w:szCs w:val="24"/>
-        </w:rPr>
-        <w:t xml:space="preserve">, and Marco </w:t>
-      </w:r>
-      <w:proofErr w:type="spellStart"/>
-      <w:r>
-        <w:rPr>
-          <w:rFonts w:ascii="Segoe UI" w:eastAsia="Times New Roman" w:hAnsi="Segoe UI" w:cs="Segoe UI"/>
-          <w:color w:val="24292E"/>
-          <w:sz w:val="24"/>
-          <w:szCs w:val="24"/>
-        </w:rPr>
-        <w:t>Wiering</w:t>
-      </w:r>
-      <w:proofErr w:type="spellEnd"/>
-      <w:r>
-        <w:rPr>
-          <w:rFonts w:ascii="Segoe UI" w:eastAsia="Times New Roman" w:hAnsi="Segoe UI" w:cs="Segoe UI"/>
-          <w:color w:val="24292E"/>
-          <w:sz w:val="24"/>
-          <w:szCs w:val="24"/>
-        </w:rPr>
-        <w:t>, for the Folio Dataset they have achieved a Test accuracy of 99.04%.</w:t>
+        <w:t>The internal benchmark for this project from my side would be the following:</w:t>
+      </w:r>
+    </w:p>
+    <w:p>
+      <w:pPr>
+        <w:pStyle w:val="ListParagraph"/>
+        <w:numPr>
+          <w:ilvl w:val="0"/>
+          <w:numId w:val="21"/>
+        </w:numPr>
+        <w:spacing w:after="240" w:line="240" w:lineRule="auto"/>
+        <w:rPr>
+          <w:rFonts w:ascii="Segoe UI" w:eastAsia="Times New Roman" w:hAnsi="Segoe UI" w:cs="Segoe UI"/>
+          <w:color w:val="24292E"/>
+          <w:sz w:val="24"/>
+          <w:szCs w:val="24"/>
+        </w:rPr>
+      </w:pPr>
+      <w:r>
+        <w:rPr>
+          <w:rFonts w:ascii="Segoe UI" w:eastAsia="Times New Roman" w:hAnsi="Segoe UI" w:cs="Segoe UI"/>
+          <w:color w:val="24292E"/>
+          <w:sz w:val="24"/>
+          <w:szCs w:val="24"/>
+        </w:rPr>
+        <w:t>The base bare metal model should be able to achieve an accuracy of more than 75%</w:t>
+      </w:r>
+    </w:p>
+    <w:p>
+      <w:pPr>
+        <w:pStyle w:val="ListParagraph"/>
+        <w:numPr>
+          <w:ilvl w:val="0"/>
+          <w:numId w:val="21"/>
+        </w:numPr>
+        <w:spacing w:after="240" w:line="240" w:lineRule="auto"/>
+        <w:rPr>
+          <w:rFonts w:ascii="Segoe UI" w:eastAsia="Times New Roman" w:hAnsi="Segoe UI" w:cs="Segoe UI"/>
+          <w:color w:val="24292E"/>
+          <w:sz w:val="24"/>
+          <w:szCs w:val="24"/>
+        </w:rPr>
+      </w:pPr>
+      <w:r>
+        <w:rPr>
+          <w:rFonts w:ascii="Segoe UI" w:eastAsia="Times New Roman" w:hAnsi="Segoe UI" w:cs="Segoe UI"/>
+          <w:color w:val="24292E"/>
+          <w:sz w:val="24"/>
+          <w:szCs w:val="24"/>
+        </w:rPr>
+        <w:t>The processing time of the images, training and validation of the CNN model should not take more than 30 minutes on an AWS GPU enabled machine</w:t>
       </w:r>
     </w:p>
     <w:p>
@@ -2636,6 +3271,7 @@
           <w:sz w:val="36"/>
           <w:szCs w:val="36"/>
         </w:rPr>
+        <w:lastRenderedPageBreak/>
         <w:t>III. Methodology</w:t>
       </w:r>
     </w:p>
@@ -2690,7 +3326,27 @@
           <w:sz w:val="24"/>
           <w:szCs w:val="24"/>
         </w:rPr>
-        <w:t>in good format, and also the image capture was also in good quality, whitish background, with clear photograph taken, not much of pre-processing steps was required to do any feature extraction or feature generation. The existing pre-trained VGG16 model was itself able to generate the necessary features.</w:t>
+        <w:t xml:space="preserve">in good format, </w:t>
+      </w:r>
+      <w:proofErr w:type="gramStart"/>
+      <w:r>
+        <w:rPr>
+          <w:rFonts w:ascii="Segoe UI" w:eastAsia="Times New Roman" w:hAnsi="Segoe UI" w:cs="Segoe UI"/>
+          <w:color w:val="24292E"/>
+          <w:sz w:val="24"/>
+          <w:szCs w:val="24"/>
+        </w:rPr>
+        <w:t>and also</w:t>
+      </w:r>
+      <w:proofErr w:type="gramEnd"/>
+      <w:r>
+        <w:rPr>
+          <w:rFonts w:ascii="Segoe UI" w:eastAsia="Times New Roman" w:hAnsi="Segoe UI" w:cs="Segoe UI"/>
+          <w:color w:val="24292E"/>
+          <w:sz w:val="24"/>
+          <w:szCs w:val="24"/>
+        </w:rPr>
+        <w:t xml:space="preserve"> the image capture was also in good quality, whitish background, with clear photograph taken, not much of pre-processing steps was required to do any feature extraction or feature generation. The existing pre-trained VGG16 model was itself able to generate the necessary features.</w:t>
       </w:r>
     </w:p>
     <w:p>
@@ -2830,7 +3486,6 @@
           <w:sz w:val="30"/>
           <w:szCs w:val="30"/>
         </w:rPr>
-        <w:lastRenderedPageBreak/>
         <w:t>Implementation</w:t>
       </w:r>
     </w:p>
@@ -2864,7 +3519,7 @@
           <w:szCs w:val="24"/>
         </w:rPr>
       </w:pPr>
-      <w:hyperlink r:id="rId19" w:history="1">
+      <w:hyperlink r:id="rId22" w:history="1">
         <w:r>
           <w:rPr>
             <w:rStyle w:val="Hyperlink"/>
@@ -2886,7 +3541,7 @@
           <w:szCs w:val="24"/>
         </w:rPr>
       </w:pPr>
-      <w:hyperlink r:id="rId20" w:history="1">
+      <w:hyperlink r:id="rId23" w:history="1">
         <w:r>
           <w:rPr>
             <w:rStyle w:val="Hyperlink"/>
@@ -3179,6 +3834,7 @@
           <w:sz w:val="24"/>
           <w:szCs w:val="24"/>
         </w:rPr>
+        <w:lastRenderedPageBreak/>
         <w:t xml:space="preserve">Load the Train </w:t>
       </w:r>
       <w:proofErr w:type="spellStart"/>
@@ -3435,7 +4091,27 @@
           <w:sz w:val="24"/>
           <w:szCs w:val="24"/>
         </w:rPr>
-        <w:t>Train it using the batch size, epochs train data and validation data</w:t>
+        <w:t xml:space="preserve">Train it </w:t>
+      </w:r>
+      <w:proofErr w:type="gramStart"/>
+      <w:r>
+        <w:rPr>
+          <w:rFonts w:ascii="Segoe UI" w:eastAsia="Times New Roman" w:hAnsi="Segoe UI" w:cs="Segoe UI"/>
+          <w:color w:val="24292E"/>
+          <w:sz w:val="24"/>
+          <w:szCs w:val="24"/>
+        </w:rPr>
+        <w:t>using</w:t>
+      </w:r>
+      <w:proofErr w:type="gramEnd"/>
+      <w:r>
+        <w:rPr>
+          <w:rFonts w:ascii="Segoe UI" w:eastAsia="Times New Roman" w:hAnsi="Segoe UI" w:cs="Segoe UI"/>
+          <w:color w:val="24292E"/>
+          <w:sz w:val="24"/>
+          <w:szCs w:val="24"/>
+        </w:rPr>
+        <w:t xml:space="preserve"> the batch size, epochs train data and validation data</w:t>
       </w:r>
     </w:p>
     <w:p>
@@ -3510,6 +4186,7 @@
         <w:t xml:space="preserve">Plot the above in </w:t>
       </w:r>
       <w:proofErr w:type="spellStart"/>
+      <w:proofErr w:type="gramStart"/>
       <w:r>
         <w:rPr>
           <w:rFonts w:ascii="Segoe UI" w:eastAsia="Times New Roman" w:hAnsi="Segoe UI" w:cs="Segoe UI"/>
@@ -3520,6 +4197,7 @@
         <w:t>a</w:t>
       </w:r>
       <w:proofErr w:type="spellEnd"/>
+      <w:proofErr w:type="gramEnd"/>
       <w:r>
         <w:rPr>
           <w:rFonts w:ascii="Segoe UI" w:eastAsia="Times New Roman" w:hAnsi="Segoe UI" w:cs="Segoe UI"/>
@@ -3541,32 +4219,6 @@
     </w:p>
     <w:p>
       <w:pPr>
-        <w:spacing w:before="360" w:after="240" w:line="240" w:lineRule="auto"/>
-        <w:outlineLvl w:val="2"/>
-        <w:rPr>
-          <w:rFonts w:ascii="Segoe UI" w:eastAsia="Times New Roman" w:hAnsi="Segoe UI" w:cs="Segoe UI"/>
-          <w:b/>
-          <w:bCs/>
-          <w:color w:val="24292E"/>
-          <w:sz w:val="30"/>
-          <w:szCs w:val="30"/>
-        </w:rPr>
-      </w:pPr>
-      <w:r>
-        <w:rPr>
-          <w:rFonts w:ascii="Segoe UI" w:eastAsia="Times New Roman" w:hAnsi="Segoe UI" w:cs="Segoe UI"/>
-          <w:b/>
-          <w:bCs/>
-          <w:color w:val="24292E"/>
-          <w:sz w:val="30"/>
-          <w:szCs w:val="30"/>
-        </w:rPr>
-        <w:lastRenderedPageBreak/>
-        <w:t>Refinement</w:t>
-      </w:r>
-    </w:p>
-    <w:p>
-      <w:pPr>
         <w:spacing w:after="240" w:line="240" w:lineRule="auto"/>
         <w:rPr>
           <w:rFonts w:ascii="Segoe UI" w:eastAsia="Times New Roman" w:hAnsi="Segoe UI" w:cs="Segoe UI"/>
@@ -3582,7 +4234,7 @@
           <w:sz w:val="24"/>
           <w:szCs w:val="24"/>
         </w:rPr>
-        <w:t>From the references provided, following refinement or improvements were done to solve various issue encountered</w:t>
+        <w:t>The following are few of the issues that were encountered and solved</w:t>
       </w:r>
       <w:r>
         <w:rPr>
@@ -3668,8 +4320,9 @@
           <w:sz w:val="24"/>
           <w:szCs w:val="24"/>
         </w:rPr>
-        <w:t xml:space="preserve"> parameter was not being passed correctly. Hence, had to hard-code the </w:t>
-      </w:r>
+        <w:t xml:space="preserve"> parameter was not being passed correctly. Hence, had to hard-code the sample sizes and adjust the </w:t>
+      </w:r>
+      <w:proofErr w:type="spellStart"/>
       <w:r>
         <w:rPr>
           <w:rFonts w:ascii="Segoe UI" w:eastAsia="Times New Roman" w:hAnsi="Segoe UI" w:cs="Segoe UI"/>
@@ -3678,9 +4331,9 @@
           <w:sz w:val="24"/>
           <w:szCs w:val="24"/>
         </w:rPr>
-        <w:t xml:space="preserve">sample sizes and adjust the </w:t>
-      </w:r>
-      <w:proofErr w:type="spellStart"/>
+        <w:t>input_shape</w:t>
+      </w:r>
+      <w:proofErr w:type="spellEnd"/>
       <w:r>
         <w:rPr>
           <w:rFonts w:ascii="Segoe UI" w:eastAsia="Times New Roman" w:hAnsi="Segoe UI" w:cs="Segoe UI"/>
@@ -3689,28 +4342,7 @@
           <w:sz w:val="24"/>
           <w:szCs w:val="24"/>
         </w:rPr>
-        <w:t>input_shape</w:t>
-      </w:r>
-      <w:proofErr w:type="spellEnd"/>
-      <w:r>
-        <w:rPr>
-          <w:rFonts w:ascii="Segoe UI" w:eastAsia="Times New Roman" w:hAnsi="Segoe UI" w:cs="Segoe UI"/>
-          <w:iCs/>
-          <w:color w:val="24292E"/>
-          <w:sz w:val="24"/>
-          <w:szCs w:val="24"/>
-        </w:rPr>
-        <w:t xml:space="preserve"> parameter</w:t>
-      </w:r>
-      <w:r>
-        <w:rPr>
-          <w:rFonts w:ascii="Segoe UI" w:eastAsia="Times New Roman" w:hAnsi="Segoe UI" w:cs="Segoe UI"/>
-          <w:iCs/>
-          <w:color w:val="24292E"/>
-          <w:sz w:val="24"/>
-          <w:szCs w:val="24"/>
-        </w:rPr>
-        <w:t>.</w:t>
+        <w:t xml:space="preserve"> parameter.</w:t>
       </w:r>
     </w:p>
     <w:p>
@@ -3734,25 +4366,7 @@
           <w:sz w:val="24"/>
           <w:szCs w:val="24"/>
         </w:rPr>
-        <w:t xml:space="preserve">In the Bottleneck features </w:t>
-      </w:r>
-      <w:r>
-        <w:rPr>
-          <w:rFonts w:ascii="Segoe UI" w:eastAsia="Times New Roman" w:hAnsi="Segoe UI" w:cs="Segoe UI"/>
-          <w:color w:val="24292E"/>
-          <w:sz w:val="24"/>
-          <w:szCs w:val="24"/>
-        </w:rPr>
-        <w:t>generations and saving functions, these were written for very balanced input samples. Hence, the calculation of the predict size train was not correct. The input number of samples and the predicted features sample (number or rows)</w:t>
-      </w:r>
-      <w:r>
-        <w:rPr>
-          <w:rFonts w:ascii="Segoe UI" w:eastAsia="Times New Roman" w:hAnsi="Segoe UI" w:cs="Segoe UI"/>
-          <w:color w:val="24292E"/>
-          <w:sz w:val="24"/>
-          <w:szCs w:val="24"/>
-        </w:rPr>
-        <w:t xml:space="preserve"> were incorrect. The root cause of this was the calculation of the </w:t>
+        <w:t xml:space="preserve">In the Bottleneck features generations and saving functions, these were written for very balanced input samples. Hence, the calculation of the predict size train was not correct. The input number of samples and the predicted features sample (number or rows) were incorrect. The root cause of this was the calculation of the </w:t>
       </w:r>
       <w:proofErr w:type="spellStart"/>
       <w:r>
@@ -3792,7 +4406,836 @@
           <w:sz w:val="24"/>
           <w:szCs w:val="24"/>
         </w:rPr>
-        <w:t>. These were corrected</w:t>
+        <w:t>. These were corrected.</w:t>
+      </w:r>
+    </w:p>
+    <w:p>
+      <w:pPr>
+        <w:spacing w:before="360" w:after="240" w:line="240" w:lineRule="auto"/>
+        <w:outlineLvl w:val="2"/>
+        <w:rPr>
+          <w:rFonts w:ascii="Segoe UI" w:eastAsia="Times New Roman" w:hAnsi="Segoe UI" w:cs="Segoe UI"/>
+          <w:b/>
+          <w:bCs/>
+          <w:color w:val="24292E"/>
+          <w:sz w:val="30"/>
+          <w:szCs w:val="30"/>
+        </w:rPr>
+      </w:pPr>
+      <w:r>
+        <w:rPr>
+          <w:rFonts w:ascii="Segoe UI" w:eastAsia="Times New Roman" w:hAnsi="Segoe UI" w:cs="Segoe UI"/>
+          <w:b/>
+          <w:bCs/>
+          <w:color w:val="24292E"/>
+          <w:sz w:val="30"/>
+          <w:szCs w:val="30"/>
+        </w:rPr>
+        <w:t>Refinement</w:t>
+      </w:r>
+    </w:p>
+    <w:p>
+      <w:pPr>
+        <w:spacing w:after="240" w:line="240" w:lineRule="auto"/>
+        <w:rPr>
+          <w:rFonts w:ascii="Segoe UI" w:eastAsia="Times New Roman" w:hAnsi="Segoe UI" w:cs="Segoe UI"/>
+          <w:color w:val="24292E"/>
+          <w:sz w:val="24"/>
+          <w:szCs w:val="24"/>
+        </w:rPr>
+      </w:pPr>
+      <w:r>
+        <w:rPr>
+          <w:rFonts w:ascii="Segoe UI" w:eastAsia="Times New Roman" w:hAnsi="Segoe UI" w:cs="Segoe UI"/>
+          <w:color w:val="24292E"/>
+          <w:sz w:val="24"/>
+          <w:szCs w:val="24"/>
+        </w:rPr>
+        <w:t>I first tried to use the Vanilla VGG16 model to see if it could use its existing learned features to predict the species of the plant, or some plat like features. Unfortunately, it utterly failed. Please find below two instances of the trial.</w:t>
+      </w:r>
+    </w:p>
+    <w:p>
+      <w:pPr>
+        <w:spacing w:before="60" w:after="100" w:afterAutospacing="1" w:line="240" w:lineRule="auto"/>
+        <w:rPr>
+          <w:rFonts w:ascii="Segoe UI" w:eastAsia="Times New Roman" w:hAnsi="Segoe UI" w:cs="Segoe UI"/>
+          <w:color w:val="24292E"/>
+          <w:sz w:val="24"/>
+          <w:szCs w:val="24"/>
+        </w:rPr>
+      </w:pPr>
+      <w:r>
+        <w:rPr>
+          <w:rFonts w:ascii="Segoe UI" w:eastAsia="Times New Roman" w:hAnsi="Segoe UI" w:cs="Segoe UI"/>
+          <w:color w:val="24292E"/>
+          <w:sz w:val="24"/>
+          <w:szCs w:val="24"/>
+        </w:rPr>
+        <w:t>In the following trial, I was loading a C</w:t>
+      </w:r>
+      <w:r>
+        <w:rPr>
+          <w:rFonts w:ascii="Segoe UI" w:eastAsia="Times New Roman" w:hAnsi="Segoe UI" w:cs="Segoe UI"/>
+          <w:color w:val="24292E"/>
+          <w:sz w:val="24"/>
+          <w:szCs w:val="24"/>
+        </w:rPr>
+        <w:t>hrysanthemum</w:t>
+      </w:r>
+      <w:r>
+        <w:rPr>
+          <w:rFonts w:ascii="Segoe UI" w:eastAsia="Times New Roman" w:hAnsi="Segoe UI" w:cs="Segoe UI"/>
+          <w:color w:val="24292E"/>
+          <w:sz w:val="24"/>
+          <w:szCs w:val="24"/>
+        </w:rPr>
+        <w:t xml:space="preserve"> leaves image, but the VGG16 model predicted it to be “cauliflower”.</w:t>
+      </w:r>
+    </w:p>
+    <w:p>
+      <w:pPr>
+        <w:spacing w:before="60" w:after="100" w:afterAutospacing="1" w:line="240" w:lineRule="auto"/>
+        <w:rPr>
+          <w:rFonts w:ascii="Segoe UI" w:eastAsia="Times New Roman" w:hAnsi="Segoe UI" w:cs="Segoe UI"/>
+          <w:color w:val="24292E"/>
+          <w:sz w:val="24"/>
+          <w:szCs w:val="24"/>
+        </w:rPr>
+      </w:pPr>
+      <w:r>
+        <w:rPr>
+          <w:noProof/>
+        </w:rPr>
+        <w:lastRenderedPageBreak/>
+        <w:drawing>
+          <wp:inline distT="0" distB="0" distL="0" distR="0" wp14:anchorId="1C6A5500" wp14:editId="31CFA70A">
+            <wp:extent cx="5943600" cy="2458085"/>
+            <wp:effectExtent l="0" t="0" r="0" b="0"/>
+            <wp:docPr id="11" name="Picture 11"/>
+            <wp:cNvGraphicFramePr>
+              <a:graphicFrameLocks xmlns:a="http://schemas.openxmlformats.org/drawingml/2006/main" noChangeAspect="1"/>
+            </wp:cNvGraphicFramePr>
+            <a:graphic xmlns:a="http://schemas.openxmlformats.org/drawingml/2006/main">
+              <a:graphicData uri="http://schemas.openxmlformats.org/drawingml/2006/picture">
+                <pic:pic xmlns:pic="http://schemas.openxmlformats.org/drawingml/2006/picture">
+                  <pic:nvPicPr>
+                    <pic:cNvPr id="1" name=""/>
+                    <pic:cNvPicPr/>
+                  </pic:nvPicPr>
+                  <pic:blipFill>
+                    <a:blip r:embed="rId24"/>
+                    <a:stretch>
+                      <a:fillRect/>
+                    </a:stretch>
+                  </pic:blipFill>
+                  <pic:spPr>
+                    <a:xfrm>
+                      <a:off x="0" y="0"/>
+                      <a:ext cx="5943600" cy="2458085"/>
+                    </a:xfrm>
+                    <a:prstGeom prst="rect">
+                      <a:avLst/>
+                    </a:prstGeom>
+                  </pic:spPr>
+                </pic:pic>
+              </a:graphicData>
+            </a:graphic>
+          </wp:inline>
+        </w:drawing>
+      </w:r>
+    </w:p>
+    <w:p>
+      <w:pPr>
+        <w:spacing w:before="60" w:after="100" w:afterAutospacing="1" w:line="240" w:lineRule="auto"/>
+        <w:rPr>
+          <w:rFonts w:ascii="Segoe UI" w:eastAsia="Times New Roman" w:hAnsi="Segoe UI" w:cs="Segoe UI"/>
+          <w:color w:val="24292E"/>
+          <w:sz w:val="24"/>
+          <w:szCs w:val="24"/>
+        </w:rPr>
+      </w:pPr>
+      <w:r>
+        <w:rPr>
+          <w:rFonts w:ascii="Segoe UI" w:eastAsia="Times New Roman" w:hAnsi="Segoe UI" w:cs="Segoe UI"/>
+          <w:color w:val="24292E"/>
+          <w:sz w:val="24"/>
+          <w:szCs w:val="24"/>
+        </w:rPr>
+        <w:t xml:space="preserve">In the following trial, I was loading </w:t>
+      </w:r>
+      <w:proofErr w:type="gramStart"/>
+      <w:r>
+        <w:rPr>
+          <w:rFonts w:ascii="Segoe UI" w:eastAsia="Times New Roman" w:hAnsi="Segoe UI" w:cs="Segoe UI"/>
+          <w:color w:val="24292E"/>
+          <w:sz w:val="24"/>
+          <w:szCs w:val="24"/>
+        </w:rPr>
+        <w:t>a</w:t>
+      </w:r>
+      <w:proofErr w:type="gramEnd"/>
+      <w:r>
+        <w:rPr>
+          <w:rFonts w:ascii="Segoe UI" w:eastAsia="Times New Roman" w:hAnsi="Segoe UI" w:cs="Segoe UI"/>
+          <w:color w:val="24292E"/>
+          <w:sz w:val="24"/>
+          <w:szCs w:val="24"/>
+        </w:rPr>
+        <w:t xml:space="preserve"> </w:t>
+      </w:r>
+      <w:r>
+        <w:rPr>
+          <w:rFonts w:ascii="Segoe UI" w:eastAsia="Times New Roman" w:hAnsi="Segoe UI" w:cs="Segoe UI"/>
+          <w:color w:val="24292E"/>
+          <w:sz w:val="24"/>
+          <w:szCs w:val="24"/>
+        </w:rPr>
+        <w:t>A</w:t>
+      </w:r>
+      <w:r>
+        <w:rPr>
+          <w:rFonts w:ascii="Segoe UI" w:eastAsia="Times New Roman" w:hAnsi="Segoe UI" w:cs="Segoe UI"/>
+          <w:color w:val="24292E"/>
+          <w:sz w:val="24"/>
+          <w:szCs w:val="24"/>
+        </w:rPr>
+        <w:t>shanti</w:t>
+      </w:r>
+      <w:r>
+        <w:rPr>
+          <w:rFonts w:ascii="Segoe UI" w:eastAsia="Times New Roman" w:hAnsi="Segoe UI" w:cs="Segoe UI"/>
+          <w:color w:val="24292E"/>
+          <w:sz w:val="24"/>
+          <w:szCs w:val="24"/>
+        </w:rPr>
+        <w:t xml:space="preserve"> B</w:t>
+      </w:r>
+      <w:r>
+        <w:rPr>
+          <w:rFonts w:ascii="Segoe UI" w:eastAsia="Times New Roman" w:hAnsi="Segoe UI" w:cs="Segoe UI"/>
+          <w:color w:val="24292E"/>
+          <w:sz w:val="24"/>
+          <w:szCs w:val="24"/>
+        </w:rPr>
+        <w:t>lood</w:t>
+      </w:r>
+      <w:r>
+        <w:rPr>
+          <w:rFonts w:ascii="Segoe UI" w:eastAsia="Times New Roman" w:hAnsi="Segoe UI" w:cs="Segoe UI"/>
+          <w:color w:val="24292E"/>
+          <w:sz w:val="24"/>
+          <w:szCs w:val="24"/>
+        </w:rPr>
+        <w:t xml:space="preserve"> </w:t>
+      </w:r>
+      <w:r>
+        <w:rPr>
+          <w:rFonts w:ascii="Segoe UI" w:eastAsia="Times New Roman" w:hAnsi="Segoe UI" w:cs="Segoe UI"/>
+          <w:color w:val="24292E"/>
+          <w:sz w:val="24"/>
+          <w:szCs w:val="24"/>
+        </w:rPr>
+        <w:t>leaves image, but the VGG16 model predicted it to be “</w:t>
+      </w:r>
+      <w:proofErr w:type="spellStart"/>
+      <w:r>
+        <w:rPr>
+          <w:rFonts w:ascii="Segoe UI" w:eastAsia="Times New Roman" w:hAnsi="Segoe UI" w:cs="Segoe UI"/>
+          <w:color w:val="24292E"/>
+          <w:sz w:val="24"/>
+          <w:szCs w:val="24"/>
+        </w:rPr>
+        <w:t>head_cabbage</w:t>
+      </w:r>
+      <w:proofErr w:type="spellEnd"/>
+      <w:r>
+        <w:rPr>
+          <w:rFonts w:ascii="Segoe UI" w:eastAsia="Times New Roman" w:hAnsi="Segoe UI" w:cs="Segoe UI"/>
+          <w:color w:val="24292E"/>
+          <w:sz w:val="24"/>
+          <w:szCs w:val="24"/>
+        </w:rPr>
+        <w:t>”.</w:t>
+      </w:r>
+    </w:p>
+    <w:p>
+      <w:pPr>
+        <w:spacing w:before="60" w:after="100" w:afterAutospacing="1" w:line="240" w:lineRule="auto"/>
+        <w:rPr>
+          <w:rFonts w:ascii="Segoe UI" w:eastAsia="Times New Roman" w:hAnsi="Segoe UI" w:cs="Segoe UI"/>
+          <w:color w:val="24292E"/>
+          <w:sz w:val="24"/>
+          <w:szCs w:val="24"/>
+        </w:rPr>
+      </w:pPr>
+      <w:r>
+        <w:rPr>
+          <w:noProof/>
+        </w:rPr>
+        <w:drawing>
+          <wp:inline distT="0" distB="0" distL="0" distR="0" wp14:anchorId="6EC02D3D" wp14:editId="4FCDDE99">
+            <wp:extent cx="5943600" cy="2381885"/>
+            <wp:effectExtent l="0" t="0" r="0" b="0"/>
+            <wp:docPr id="14" name="Picture 14"/>
+            <wp:cNvGraphicFramePr>
+              <a:graphicFrameLocks xmlns:a="http://schemas.openxmlformats.org/drawingml/2006/main" noChangeAspect="1"/>
+            </wp:cNvGraphicFramePr>
+            <a:graphic xmlns:a="http://schemas.openxmlformats.org/drawingml/2006/main">
+              <a:graphicData uri="http://schemas.openxmlformats.org/drawingml/2006/picture">
+                <pic:pic xmlns:pic="http://schemas.openxmlformats.org/drawingml/2006/picture">
+                  <pic:nvPicPr>
+                    <pic:cNvPr id="1" name=""/>
+                    <pic:cNvPicPr/>
+                  </pic:nvPicPr>
+                  <pic:blipFill>
+                    <a:blip r:embed="rId25"/>
+                    <a:stretch>
+                      <a:fillRect/>
+                    </a:stretch>
+                  </pic:blipFill>
+                  <pic:spPr>
+                    <a:xfrm>
+                      <a:off x="0" y="0"/>
+                      <a:ext cx="5943600" cy="2381885"/>
+                    </a:xfrm>
+                    <a:prstGeom prst="rect">
+                      <a:avLst/>
+                    </a:prstGeom>
+                  </pic:spPr>
+                </pic:pic>
+              </a:graphicData>
+            </a:graphic>
+          </wp:inline>
+        </w:drawing>
+      </w:r>
+    </w:p>
+    <w:p>
+      <w:pPr>
+        <w:spacing w:before="60" w:after="100" w:afterAutospacing="1" w:line="240" w:lineRule="auto"/>
+        <w:rPr>
+          <w:rFonts w:ascii="Segoe UI" w:eastAsia="Times New Roman" w:hAnsi="Segoe UI" w:cs="Segoe UI"/>
+          <w:noProof/>
+          <w:color w:val="24292E"/>
+          <w:sz w:val="24"/>
+          <w:szCs w:val="24"/>
+        </w:rPr>
+      </w:pPr>
+      <w:r>
+        <w:rPr>
+          <w:rFonts w:ascii="Segoe UI" w:eastAsia="Times New Roman" w:hAnsi="Segoe UI" w:cs="Segoe UI"/>
+          <w:color w:val="24292E"/>
+          <w:sz w:val="24"/>
+          <w:szCs w:val="24"/>
+        </w:rPr>
+        <w:t>The second trial I did was with a custom Conv2D model as shown below.</w:t>
+      </w:r>
+      <w:r>
+        <w:rPr>
+          <w:rFonts w:ascii="Segoe UI" w:eastAsia="Times New Roman" w:hAnsi="Segoe UI" w:cs="Segoe UI"/>
+          <w:noProof/>
+          <w:color w:val="24292E"/>
+          <w:sz w:val="24"/>
+          <w:szCs w:val="24"/>
+        </w:rPr>
+        <w:t xml:space="preserve"> </w:t>
+      </w:r>
+      <w:r>
+        <w:rPr>
+          <w:rFonts w:ascii="Segoe UI" w:eastAsia="Times New Roman" w:hAnsi="Segoe UI" w:cs="Segoe UI"/>
+          <w:noProof/>
+          <w:color w:val="24292E"/>
+          <w:sz w:val="24"/>
+          <w:szCs w:val="24"/>
+        </w:rPr>
+        <w:drawing>
+          <wp:inline distT="0" distB="0" distL="0" distR="0" wp14:anchorId="212016D1" wp14:editId="671801D3">
+            <wp:extent cx="2103120" cy="4972050"/>
+            <wp:effectExtent l="0" t="5715" r="5715" b="5715"/>
+            <wp:docPr id="17" name="Picture 17"/>
+            <wp:cNvGraphicFramePr>
+              <a:graphicFrameLocks xmlns:a="http://schemas.openxmlformats.org/drawingml/2006/main" noChangeAspect="1"/>
+            </wp:cNvGraphicFramePr>
+            <a:graphic xmlns:a="http://schemas.openxmlformats.org/drawingml/2006/main">
+              <a:graphicData uri="http://schemas.openxmlformats.org/drawingml/2006/picture">
+                <pic:pic xmlns:pic="http://schemas.openxmlformats.org/drawingml/2006/picture">
+                  <pic:nvPicPr>
+                    <pic:cNvPr id="17" name="vgg.png"/>
+                    <pic:cNvPicPr/>
+                  </pic:nvPicPr>
+                  <pic:blipFill>
+                    <a:blip r:embed="rId26">
+                      <a:extLst>
+                        <a:ext uri="{28A0092B-C50C-407E-A947-70E740481C1C}">
+                          <a14:useLocalDpi xmlns:a14="http://schemas.microsoft.com/office/drawing/2010/main" val="0"/>
+                        </a:ext>
+                      </a:extLst>
+                    </a:blip>
+                    <a:stretch>
+                      <a:fillRect/>
+                    </a:stretch>
+                  </pic:blipFill>
+                  <pic:spPr>
+                    <a:xfrm rot="16200000">
+                      <a:off x="0" y="0"/>
+                      <a:ext cx="2103120" cy="4972050"/>
+                    </a:xfrm>
+                    <a:prstGeom prst="rect">
+                      <a:avLst/>
+                    </a:prstGeom>
+                  </pic:spPr>
+                </pic:pic>
+              </a:graphicData>
+            </a:graphic>
+          </wp:inline>
+        </w:drawing>
+      </w:r>
+    </w:p>
+    <w:p>
+      <w:pPr>
+        <w:spacing w:before="60" w:after="100" w:afterAutospacing="1" w:line="240" w:lineRule="auto"/>
+        <w:rPr>
+          <w:rFonts w:ascii="Segoe UI" w:eastAsia="Times New Roman" w:hAnsi="Segoe UI" w:cs="Segoe UI"/>
+          <w:color w:val="24292E"/>
+          <w:sz w:val="24"/>
+          <w:szCs w:val="24"/>
+        </w:rPr>
+      </w:pPr>
+      <w:r>
+        <w:rPr>
+          <w:rFonts w:ascii="Segoe UI" w:eastAsia="Times New Roman" w:hAnsi="Segoe UI" w:cs="Segoe UI"/>
+          <w:color w:val="24292E"/>
+          <w:sz w:val="24"/>
+          <w:szCs w:val="24"/>
+        </w:rPr>
+        <w:lastRenderedPageBreak/>
+        <w:t xml:space="preserve">The accuracy and loss results with a </w:t>
+      </w:r>
+      <w:proofErr w:type="spellStart"/>
+      <w:proofErr w:type="gramStart"/>
+      <w:r>
+        <w:rPr>
+          <w:rFonts w:ascii="Segoe UI" w:eastAsia="Times New Roman" w:hAnsi="Segoe UI" w:cs="Segoe UI"/>
+          <w:color w:val="24292E"/>
+          <w:sz w:val="24"/>
+          <w:szCs w:val="24"/>
+        </w:rPr>
+        <w:t>three fold</w:t>
+      </w:r>
+      <w:proofErr w:type="spellEnd"/>
+      <w:proofErr w:type="gramEnd"/>
+      <w:r>
+        <w:rPr>
+          <w:rFonts w:ascii="Segoe UI" w:eastAsia="Times New Roman" w:hAnsi="Segoe UI" w:cs="Segoe UI"/>
+          <w:color w:val="24292E"/>
+          <w:sz w:val="24"/>
+          <w:szCs w:val="24"/>
+        </w:rPr>
+        <w:t xml:space="preserve"> K-Cross Validation results are shown below:</w:t>
+      </w:r>
+    </w:p>
+    <w:p>
+      <w:pPr>
+        <w:shd w:val="clear" w:color="auto" w:fill="FFFFFF"/>
+        <w:tabs>
+          <w:tab w:val="left" w:pos="916"/>
+          <w:tab w:val="left" w:pos="1832"/>
+          <w:tab w:val="left" w:pos="2748"/>
+          <w:tab w:val="left" w:pos="3664"/>
+          <w:tab w:val="left" w:pos="4580"/>
+          <w:tab w:val="left" w:pos="5496"/>
+          <w:tab w:val="left" w:pos="6412"/>
+          <w:tab w:val="left" w:pos="7328"/>
+          <w:tab w:val="left" w:pos="8244"/>
+          <w:tab w:val="left" w:pos="9160"/>
+          <w:tab w:val="left" w:pos="10076"/>
+          <w:tab w:val="left" w:pos="10992"/>
+          <w:tab w:val="left" w:pos="11908"/>
+          <w:tab w:val="left" w:pos="12824"/>
+          <w:tab w:val="left" w:pos="13740"/>
+          <w:tab w:val="left" w:pos="14656"/>
+        </w:tabs>
+        <w:wordWrap w:val="0"/>
+        <w:spacing w:after="0" w:line="240" w:lineRule="auto"/>
+        <w:textAlignment w:val="baseline"/>
+        <w:rPr>
+          <w:rFonts w:ascii="Courier New" w:eastAsia="Times New Roman" w:hAnsi="Courier New" w:cs="Courier New"/>
+          <w:color w:val="000000"/>
+          <w:sz w:val="21"/>
+          <w:szCs w:val="21"/>
+        </w:rPr>
+      </w:pPr>
+      <w:r>
+        <w:rPr>
+          <w:rFonts w:ascii="Courier New" w:eastAsia="Times New Roman" w:hAnsi="Courier New" w:cs="Courier New"/>
+          <w:color w:val="000000"/>
+          <w:sz w:val="21"/>
+          <w:szCs w:val="21"/>
+        </w:rPr>
+        <w:t>Running Fold 1 / 3</w:t>
+      </w:r>
+    </w:p>
+    <w:p>
+      <w:pPr>
+        <w:shd w:val="clear" w:color="auto" w:fill="FFFFFF"/>
+        <w:tabs>
+          <w:tab w:val="left" w:pos="916"/>
+          <w:tab w:val="left" w:pos="1832"/>
+          <w:tab w:val="left" w:pos="2748"/>
+          <w:tab w:val="left" w:pos="3664"/>
+          <w:tab w:val="left" w:pos="4580"/>
+          <w:tab w:val="left" w:pos="5496"/>
+          <w:tab w:val="left" w:pos="6412"/>
+          <w:tab w:val="left" w:pos="7328"/>
+          <w:tab w:val="left" w:pos="8244"/>
+          <w:tab w:val="left" w:pos="9160"/>
+          <w:tab w:val="left" w:pos="10076"/>
+          <w:tab w:val="left" w:pos="10992"/>
+          <w:tab w:val="left" w:pos="11908"/>
+          <w:tab w:val="left" w:pos="12824"/>
+          <w:tab w:val="left" w:pos="13740"/>
+          <w:tab w:val="left" w:pos="14656"/>
+        </w:tabs>
+        <w:wordWrap w:val="0"/>
+        <w:spacing w:after="0" w:line="240" w:lineRule="auto"/>
+        <w:textAlignment w:val="baseline"/>
+        <w:rPr>
+          <w:rFonts w:ascii="Courier New" w:eastAsia="Times New Roman" w:hAnsi="Courier New" w:cs="Courier New"/>
+          <w:color w:val="000000"/>
+          <w:sz w:val="21"/>
+          <w:szCs w:val="21"/>
+        </w:rPr>
+      </w:pPr>
+      <w:r>
+        <w:rPr>
+          <w:rFonts w:ascii="Courier New" w:eastAsia="Times New Roman" w:hAnsi="Courier New" w:cs="Courier New"/>
+          <w:color w:val="000000"/>
+          <w:sz w:val="21"/>
+          <w:szCs w:val="21"/>
+        </w:rPr>
+        <w:t>Train on 319 samples, validate on 190 samples</w:t>
+      </w:r>
+    </w:p>
+    <w:p>
+      <w:pPr>
+        <w:spacing w:before="60" w:after="100" w:afterAutospacing="1" w:line="240" w:lineRule="auto"/>
+        <w:rPr>
+          <w:rFonts w:ascii="Segoe UI" w:eastAsia="Times New Roman" w:hAnsi="Segoe UI" w:cs="Segoe UI"/>
+          <w:color w:val="24292E"/>
+          <w:sz w:val="24"/>
+          <w:szCs w:val="24"/>
+        </w:rPr>
+      </w:pPr>
+      <w:r>
+        <w:rPr>
+          <w:noProof/>
+        </w:rPr>
+        <w:drawing>
+          <wp:inline distT="0" distB="0" distL="0" distR="0" wp14:anchorId="096FB23B" wp14:editId="5392A9AF">
+            <wp:extent cx="3848100" cy="3086100"/>
+            <wp:effectExtent l="0" t="0" r="0" b="0"/>
+            <wp:docPr id="18" name="Picture 18"/>
+            <wp:cNvGraphicFramePr>
+              <a:graphicFrameLocks xmlns:a="http://schemas.openxmlformats.org/drawingml/2006/main" noChangeAspect="1"/>
+            </wp:cNvGraphicFramePr>
+            <a:graphic xmlns:a="http://schemas.openxmlformats.org/drawingml/2006/main">
+              <a:graphicData uri="http://schemas.openxmlformats.org/drawingml/2006/picture">
+                <pic:pic xmlns:pic="http://schemas.openxmlformats.org/drawingml/2006/picture">
+                  <pic:nvPicPr>
+                    <pic:cNvPr id="1" name=""/>
+                    <pic:cNvPicPr/>
+                  </pic:nvPicPr>
+                  <pic:blipFill>
+                    <a:blip r:embed="rId27"/>
+                    <a:stretch>
+                      <a:fillRect/>
+                    </a:stretch>
+                  </pic:blipFill>
+                  <pic:spPr>
+                    <a:xfrm>
+                      <a:off x="0" y="0"/>
+                      <a:ext cx="3848100" cy="3086100"/>
+                    </a:xfrm>
+                    <a:prstGeom prst="rect">
+                      <a:avLst/>
+                    </a:prstGeom>
+                  </pic:spPr>
+                </pic:pic>
+              </a:graphicData>
+            </a:graphic>
+          </wp:inline>
+        </w:drawing>
+      </w:r>
+    </w:p>
+    <w:p>
+      <w:pPr>
+        <w:pStyle w:val="HTMLPreformatted"/>
+        <w:shd w:val="clear" w:color="auto" w:fill="FFFFFF"/>
+        <w:wordWrap w:val="0"/>
+        <w:textAlignment w:val="baseline"/>
+        <w:rPr>
+          <w:color w:val="000000"/>
+          <w:sz w:val="21"/>
+          <w:szCs w:val="21"/>
+        </w:rPr>
+      </w:pPr>
+      <w:r>
+        <w:rPr>
+          <w:color w:val="000000"/>
+          <w:sz w:val="21"/>
+          <w:szCs w:val="21"/>
+        </w:rPr>
+        <w:t>Running Fold 2 / 3</w:t>
+      </w:r>
+    </w:p>
+    <w:p>
+      <w:pPr>
+        <w:pStyle w:val="HTMLPreformatted"/>
+        <w:shd w:val="clear" w:color="auto" w:fill="FFFFFF"/>
+        <w:wordWrap w:val="0"/>
+        <w:textAlignment w:val="baseline"/>
+        <w:rPr>
+          <w:color w:val="000000"/>
+          <w:sz w:val="21"/>
+          <w:szCs w:val="21"/>
+        </w:rPr>
+      </w:pPr>
+      <w:r>
+        <w:rPr>
+          <w:color w:val="000000"/>
+          <w:sz w:val="21"/>
+          <w:szCs w:val="21"/>
+        </w:rPr>
+        <w:t>Train on 349 samples, validate on 160 samples</w:t>
+      </w:r>
+    </w:p>
+    <w:p>
+      <w:pPr>
+        <w:spacing w:before="60" w:after="100" w:afterAutospacing="1" w:line="240" w:lineRule="auto"/>
+        <w:rPr>
+          <w:rFonts w:ascii="Segoe UI" w:eastAsia="Times New Roman" w:hAnsi="Segoe UI" w:cs="Segoe UI"/>
+          <w:color w:val="24292E"/>
+          <w:sz w:val="24"/>
+          <w:szCs w:val="24"/>
+        </w:rPr>
+      </w:pPr>
+      <w:r>
+        <w:rPr>
+          <w:noProof/>
+        </w:rPr>
+        <w:drawing>
+          <wp:inline distT="0" distB="0" distL="0" distR="0" wp14:anchorId="0EA28A8D" wp14:editId="42CC5E39">
+            <wp:extent cx="3876675" cy="2962275"/>
+            <wp:effectExtent l="0" t="0" r="9525" b="9525"/>
+            <wp:docPr id="19" name="Picture 19"/>
+            <wp:cNvGraphicFramePr>
+              <a:graphicFrameLocks xmlns:a="http://schemas.openxmlformats.org/drawingml/2006/main" noChangeAspect="1"/>
+            </wp:cNvGraphicFramePr>
+            <a:graphic xmlns:a="http://schemas.openxmlformats.org/drawingml/2006/main">
+              <a:graphicData uri="http://schemas.openxmlformats.org/drawingml/2006/picture">
+                <pic:pic xmlns:pic="http://schemas.openxmlformats.org/drawingml/2006/picture">
+                  <pic:nvPicPr>
+                    <pic:cNvPr id="1" name=""/>
+                    <pic:cNvPicPr/>
+                  </pic:nvPicPr>
+                  <pic:blipFill>
+                    <a:blip r:embed="rId28"/>
+                    <a:stretch>
+                      <a:fillRect/>
+                    </a:stretch>
+                  </pic:blipFill>
+                  <pic:spPr>
+                    <a:xfrm>
+                      <a:off x="0" y="0"/>
+                      <a:ext cx="3876675" cy="2962275"/>
+                    </a:xfrm>
+                    <a:prstGeom prst="rect">
+                      <a:avLst/>
+                    </a:prstGeom>
+                  </pic:spPr>
+                </pic:pic>
+              </a:graphicData>
+            </a:graphic>
+          </wp:inline>
+        </w:drawing>
+      </w:r>
+    </w:p>
+    <w:p>
+      <w:pPr>
+        <w:pStyle w:val="HTMLPreformatted"/>
+        <w:shd w:val="clear" w:color="auto" w:fill="FFFFFF"/>
+        <w:wordWrap w:val="0"/>
+        <w:textAlignment w:val="baseline"/>
+        <w:rPr>
+          <w:color w:val="000000"/>
+          <w:sz w:val="21"/>
+          <w:szCs w:val="21"/>
+        </w:rPr>
+      </w:pPr>
+      <w:r>
+        <w:rPr>
+          <w:color w:val="000000"/>
+          <w:sz w:val="21"/>
+          <w:szCs w:val="21"/>
+        </w:rPr>
+        <w:t>Running Fold 3 / 3</w:t>
+      </w:r>
+    </w:p>
+    <w:p>
+      <w:pPr>
+        <w:pStyle w:val="HTMLPreformatted"/>
+        <w:shd w:val="clear" w:color="auto" w:fill="FFFFFF"/>
+        <w:wordWrap w:val="0"/>
+        <w:textAlignment w:val="baseline"/>
+        <w:rPr>
+          <w:color w:val="000000"/>
+          <w:sz w:val="21"/>
+          <w:szCs w:val="21"/>
+        </w:rPr>
+      </w:pPr>
+      <w:r>
+        <w:rPr>
+          <w:color w:val="000000"/>
+          <w:sz w:val="21"/>
+          <w:szCs w:val="21"/>
+        </w:rPr>
+        <w:t>Train on 350 samples, validate on 159 samples</w:t>
+      </w:r>
+    </w:p>
+    <w:p>
+      <w:pPr>
+        <w:spacing w:before="60" w:after="100" w:afterAutospacing="1" w:line="240" w:lineRule="auto"/>
+        <w:rPr>
+          <w:rFonts w:ascii="Segoe UI" w:eastAsia="Times New Roman" w:hAnsi="Segoe UI" w:cs="Segoe UI"/>
+          <w:color w:val="24292E"/>
+          <w:sz w:val="24"/>
+          <w:szCs w:val="24"/>
+        </w:rPr>
+      </w:pPr>
+      <w:r>
+        <w:rPr>
+          <w:noProof/>
+        </w:rPr>
+        <w:lastRenderedPageBreak/>
+        <w:drawing>
+          <wp:inline distT="0" distB="0" distL="0" distR="0" wp14:anchorId="3C851D12" wp14:editId="28D8658E">
+            <wp:extent cx="3886200" cy="3124200"/>
+            <wp:effectExtent l="0" t="0" r="0" b="0"/>
+            <wp:docPr id="20" name="Picture 20"/>
+            <wp:cNvGraphicFramePr>
+              <a:graphicFrameLocks xmlns:a="http://schemas.openxmlformats.org/drawingml/2006/main" noChangeAspect="1"/>
+            </wp:cNvGraphicFramePr>
+            <a:graphic xmlns:a="http://schemas.openxmlformats.org/drawingml/2006/main">
+              <a:graphicData uri="http://schemas.openxmlformats.org/drawingml/2006/picture">
+                <pic:pic xmlns:pic="http://schemas.openxmlformats.org/drawingml/2006/picture">
+                  <pic:nvPicPr>
+                    <pic:cNvPr id="1" name=""/>
+                    <pic:cNvPicPr/>
+                  </pic:nvPicPr>
+                  <pic:blipFill>
+                    <a:blip r:embed="rId29"/>
+                    <a:stretch>
+                      <a:fillRect/>
+                    </a:stretch>
+                  </pic:blipFill>
+                  <pic:spPr>
+                    <a:xfrm>
+                      <a:off x="0" y="0"/>
+                      <a:ext cx="3886200" cy="3124200"/>
+                    </a:xfrm>
+                    <a:prstGeom prst="rect">
+                      <a:avLst/>
+                    </a:prstGeom>
+                  </pic:spPr>
+                </pic:pic>
+              </a:graphicData>
+            </a:graphic>
+          </wp:inline>
+        </w:drawing>
+      </w:r>
+    </w:p>
+    <w:p>
+      <w:pPr>
+        <w:spacing w:before="60" w:after="100" w:afterAutospacing="1" w:line="240" w:lineRule="auto"/>
+        <w:rPr>
+          <w:rFonts w:ascii="Segoe UI" w:eastAsia="Times New Roman" w:hAnsi="Segoe UI" w:cs="Segoe UI"/>
+          <w:color w:val="24292E"/>
+          <w:sz w:val="24"/>
+          <w:szCs w:val="24"/>
+        </w:rPr>
+      </w:pPr>
+      <w:r>
+        <w:rPr>
+          <w:rFonts w:ascii="Segoe UI" w:eastAsia="Times New Roman" w:hAnsi="Segoe UI" w:cs="Segoe UI"/>
+          <w:color w:val="24292E"/>
+          <w:sz w:val="24"/>
+          <w:szCs w:val="24"/>
+        </w:rPr>
+        <w:t xml:space="preserve">From the above results, it was clear that existing model will </w:t>
+      </w:r>
+      <w:r>
+        <w:rPr>
+          <w:rFonts w:ascii="Segoe UI" w:eastAsia="Times New Roman" w:hAnsi="Segoe UI" w:cs="Segoe UI"/>
+          <w:color w:val="24292E"/>
+          <w:sz w:val="24"/>
+          <w:szCs w:val="24"/>
+        </w:rPr>
+        <w:t>not</w:t>
+      </w:r>
+      <w:r>
+        <w:rPr>
+          <w:rFonts w:ascii="Segoe UI" w:eastAsia="Times New Roman" w:hAnsi="Segoe UI" w:cs="Segoe UI"/>
+          <w:color w:val="24292E"/>
+          <w:sz w:val="24"/>
+          <w:szCs w:val="24"/>
+        </w:rPr>
+        <w:t xml:space="preserve"> </w:t>
+      </w:r>
+      <w:proofErr w:type="gramStart"/>
+      <w:r>
+        <w:rPr>
+          <w:rFonts w:ascii="Segoe UI" w:eastAsia="Times New Roman" w:hAnsi="Segoe UI" w:cs="Segoe UI"/>
+          <w:color w:val="24292E"/>
+          <w:sz w:val="24"/>
+          <w:szCs w:val="24"/>
+        </w:rPr>
+        <w:t>work</w:t>
+      </w:r>
+      <w:proofErr w:type="gramEnd"/>
+      <w:r>
+        <w:rPr>
+          <w:rFonts w:ascii="Segoe UI" w:eastAsia="Times New Roman" w:hAnsi="Segoe UI" w:cs="Segoe UI"/>
+          <w:color w:val="24292E"/>
+          <w:sz w:val="24"/>
+          <w:szCs w:val="24"/>
+        </w:rPr>
+        <w:t xml:space="preserve"> and the accuracy were also my internal benchmark of 75%. H</w:t>
+      </w:r>
+      <w:r>
+        <w:rPr>
+          <w:rFonts w:ascii="Segoe UI" w:eastAsia="Times New Roman" w:hAnsi="Segoe UI" w:cs="Segoe UI"/>
+          <w:color w:val="24292E"/>
+          <w:sz w:val="24"/>
+          <w:szCs w:val="24"/>
+        </w:rPr>
+        <w:t>ence</w:t>
+      </w:r>
+      <w:r>
+        <w:rPr>
+          <w:rFonts w:ascii="Segoe UI" w:eastAsia="Times New Roman" w:hAnsi="Segoe UI" w:cs="Segoe UI"/>
+          <w:color w:val="24292E"/>
+          <w:sz w:val="24"/>
+          <w:szCs w:val="24"/>
+        </w:rPr>
+        <w:t>,</w:t>
+      </w:r>
+      <w:r>
+        <w:rPr>
+          <w:rFonts w:ascii="Segoe UI" w:eastAsia="Times New Roman" w:hAnsi="Segoe UI" w:cs="Segoe UI"/>
+          <w:color w:val="24292E"/>
+          <w:sz w:val="24"/>
+          <w:szCs w:val="24"/>
+        </w:rPr>
+        <w:t xml:space="preserve"> I moved onto the Transfer Learning technique</w:t>
       </w:r>
       <w:r>
         <w:rPr>
@@ -3885,6 +5328,365 @@
           <w:sz w:val="24"/>
           <w:szCs w:val="24"/>
         </w:rPr>
+        <w:t xml:space="preserve">The final model was evaluated with a </w:t>
+      </w:r>
+      <w:proofErr w:type="gramStart"/>
+      <w:r>
+        <w:rPr>
+          <w:rFonts w:ascii="Segoe UI" w:eastAsia="Times New Roman" w:hAnsi="Segoe UI" w:cs="Segoe UI"/>
+          <w:color w:val="24292E"/>
+          <w:sz w:val="24"/>
+          <w:szCs w:val="24"/>
+        </w:rPr>
+        <w:t>3 Fold</w:t>
+      </w:r>
+      <w:proofErr w:type="gramEnd"/>
+      <w:r>
+        <w:rPr>
+          <w:rFonts w:ascii="Segoe UI" w:eastAsia="Times New Roman" w:hAnsi="Segoe UI" w:cs="Segoe UI"/>
+          <w:color w:val="24292E"/>
+          <w:sz w:val="24"/>
+          <w:szCs w:val="24"/>
+        </w:rPr>
+        <w:t xml:space="preserve"> K-Fold Cross Validation. The results of which are shown below:</w:t>
+      </w:r>
+    </w:p>
+    <w:p>
+      <w:pPr>
+        <w:pStyle w:val="HTMLPreformatted"/>
+        <w:shd w:val="clear" w:color="auto" w:fill="FFFFFF"/>
+        <w:wordWrap w:val="0"/>
+        <w:textAlignment w:val="baseline"/>
+        <w:rPr>
+          <w:color w:val="000000"/>
+          <w:sz w:val="21"/>
+          <w:szCs w:val="21"/>
+        </w:rPr>
+      </w:pPr>
+      <w:r>
+        <w:rPr>
+          <w:color w:val="000000"/>
+          <w:sz w:val="21"/>
+          <w:szCs w:val="21"/>
+        </w:rPr>
+        <w:t>Running Fold 1 / 3</w:t>
+      </w:r>
+    </w:p>
+    <w:p>
+      <w:pPr>
+        <w:pStyle w:val="HTMLPreformatted"/>
+        <w:shd w:val="clear" w:color="auto" w:fill="FFFFFF"/>
+        <w:wordWrap w:val="0"/>
+        <w:textAlignment w:val="baseline"/>
+        <w:rPr>
+          <w:color w:val="000000"/>
+          <w:sz w:val="21"/>
+          <w:szCs w:val="21"/>
+        </w:rPr>
+      </w:pPr>
+      <w:r>
+        <w:rPr>
+          <w:color w:val="000000"/>
+          <w:sz w:val="21"/>
+          <w:szCs w:val="21"/>
+        </w:rPr>
+        <w:t>Train on 319 samples, validate on 190 samples</w:t>
+      </w:r>
+    </w:p>
+    <w:p>
+      <w:pPr>
+        <w:spacing w:after="240" w:line="240" w:lineRule="auto"/>
+        <w:rPr>
+          <w:rFonts w:ascii="Segoe UI" w:eastAsia="Times New Roman" w:hAnsi="Segoe UI" w:cs="Segoe UI"/>
+          <w:color w:val="24292E"/>
+          <w:sz w:val="24"/>
+          <w:szCs w:val="24"/>
+        </w:rPr>
+      </w:pPr>
+      <w:r>
+        <w:rPr>
+          <w:noProof/>
+        </w:rPr>
+        <w:lastRenderedPageBreak/>
+        <w:drawing>
+          <wp:inline distT="0" distB="0" distL="0" distR="0" wp14:anchorId="3637D637" wp14:editId="03DED277">
+            <wp:extent cx="3810000" cy="3048000"/>
+            <wp:effectExtent l="0" t="0" r="0" b="0"/>
+            <wp:docPr id="21" name="Picture 21"/>
+            <wp:cNvGraphicFramePr>
+              <a:graphicFrameLocks xmlns:a="http://schemas.openxmlformats.org/drawingml/2006/main" noChangeAspect="1"/>
+            </wp:cNvGraphicFramePr>
+            <a:graphic xmlns:a="http://schemas.openxmlformats.org/drawingml/2006/main">
+              <a:graphicData uri="http://schemas.openxmlformats.org/drawingml/2006/picture">
+                <pic:pic xmlns:pic="http://schemas.openxmlformats.org/drawingml/2006/picture">
+                  <pic:nvPicPr>
+                    <pic:cNvPr id="1" name=""/>
+                    <pic:cNvPicPr/>
+                  </pic:nvPicPr>
+                  <pic:blipFill>
+                    <a:blip r:embed="rId30"/>
+                    <a:stretch>
+                      <a:fillRect/>
+                    </a:stretch>
+                  </pic:blipFill>
+                  <pic:spPr>
+                    <a:xfrm>
+                      <a:off x="0" y="0"/>
+                      <a:ext cx="3810000" cy="3048000"/>
+                    </a:xfrm>
+                    <a:prstGeom prst="rect">
+                      <a:avLst/>
+                    </a:prstGeom>
+                  </pic:spPr>
+                </pic:pic>
+              </a:graphicData>
+            </a:graphic>
+          </wp:inline>
+        </w:drawing>
+      </w:r>
+    </w:p>
+    <w:p>
+      <w:pPr>
+        <w:pStyle w:val="HTMLPreformatted"/>
+        <w:shd w:val="clear" w:color="auto" w:fill="FFFFFF"/>
+        <w:wordWrap w:val="0"/>
+        <w:textAlignment w:val="baseline"/>
+        <w:rPr>
+          <w:color w:val="000000"/>
+          <w:sz w:val="21"/>
+          <w:szCs w:val="21"/>
+        </w:rPr>
+      </w:pPr>
+      <w:r>
+        <w:rPr>
+          <w:color w:val="000000"/>
+          <w:sz w:val="21"/>
+          <w:szCs w:val="21"/>
+        </w:rPr>
+        <w:t>Running Fold 2 / 3</w:t>
+      </w:r>
+    </w:p>
+    <w:p>
+      <w:pPr>
+        <w:pStyle w:val="HTMLPreformatted"/>
+        <w:shd w:val="clear" w:color="auto" w:fill="FFFFFF"/>
+        <w:wordWrap w:val="0"/>
+        <w:textAlignment w:val="baseline"/>
+        <w:rPr>
+          <w:color w:val="000000"/>
+          <w:sz w:val="21"/>
+          <w:szCs w:val="21"/>
+        </w:rPr>
+      </w:pPr>
+      <w:r>
+        <w:rPr>
+          <w:color w:val="000000"/>
+          <w:sz w:val="21"/>
+          <w:szCs w:val="21"/>
+        </w:rPr>
+        <w:t>Train on 349 samples, validate on 160 samples</w:t>
+      </w:r>
+    </w:p>
+    <w:p>
+      <w:pPr>
+        <w:spacing w:after="240" w:line="240" w:lineRule="auto"/>
+        <w:rPr>
+          <w:rFonts w:ascii="Segoe UI" w:eastAsia="Times New Roman" w:hAnsi="Segoe UI" w:cs="Segoe UI"/>
+          <w:color w:val="24292E"/>
+          <w:sz w:val="24"/>
+          <w:szCs w:val="24"/>
+        </w:rPr>
+      </w:pPr>
+      <w:r>
+        <w:rPr>
+          <w:noProof/>
+        </w:rPr>
+        <w:drawing>
+          <wp:inline distT="0" distB="0" distL="0" distR="0" wp14:anchorId="0EE80F9E" wp14:editId="6861C0F4">
+            <wp:extent cx="3781425" cy="3114675"/>
+            <wp:effectExtent l="0" t="0" r="9525" b="9525"/>
+            <wp:docPr id="22" name="Picture 22"/>
+            <wp:cNvGraphicFramePr>
+              <a:graphicFrameLocks xmlns:a="http://schemas.openxmlformats.org/drawingml/2006/main" noChangeAspect="1"/>
+            </wp:cNvGraphicFramePr>
+            <a:graphic xmlns:a="http://schemas.openxmlformats.org/drawingml/2006/main">
+              <a:graphicData uri="http://schemas.openxmlformats.org/drawingml/2006/picture">
+                <pic:pic xmlns:pic="http://schemas.openxmlformats.org/drawingml/2006/picture">
+                  <pic:nvPicPr>
+                    <pic:cNvPr id="1" name=""/>
+                    <pic:cNvPicPr/>
+                  </pic:nvPicPr>
+                  <pic:blipFill>
+                    <a:blip r:embed="rId31"/>
+                    <a:stretch>
+                      <a:fillRect/>
+                    </a:stretch>
+                  </pic:blipFill>
+                  <pic:spPr>
+                    <a:xfrm>
+                      <a:off x="0" y="0"/>
+                      <a:ext cx="3781425" cy="3114675"/>
+                    </a:xfrm>
+                    <a:prstGeom prst="rect">
+                      <a:avLst/>
+                    </a:prstGeom>
+                  </pic:spPr>
+                </pic:pic>
+              </a:graphicData>
+            </a:graphic>
+          </wp:inline>
+        </w:drawing>
+      </w:r>
+    </w:p>
+    <w:p>
+      <w:pPr>
+        <w:pStyle w:val="HTMLPreformatted"/>
+        <w:shd w:val="clear" w:color="auto" w:fill="FFFFFF"/>
+        <w:wordWrap w:val="0"/>
+        <w:textAlignment w:val="baseline"/>
+        <w:rPr>
+          <w:color w:val="000000"/>
+          <w:sz w:val="21"/>
+          <w:szCs w:val="21"/>
+        </w:rPr>
+      </w:pPr>
+      <w:r>
+        <w:rPr>
+          <w:color w:val="000000"/>
+          <w:sz w:val="21"/>
+          <w:szCs w:val="21"/>
+        </w:rPr>
+        <w:t>Running Fold 3 / 3</w:t>
+      </w:r>
+    </w:p>
+    <w:p>
+      <w:pPr>
+        <w:pStyle w:val="HTMLPreformatted"/>
+        <w:shd w:val="clear" w:color="auto" w:fill="FFFFFF"/>
+        <w:wordWrap w:val="0"/>
+        <w:textAlignment w:val="baseline"/>
+        <w:rPr>
+          <w:color w:val="000000"/>
+          <w:sz w:val="21"/>
+          <w:szCs w:val="21"/>
+        </w:rPr>
+      </w:pPr>
+      <w:r>
+        <w:rPr>
+          <w:color w:val="000000"/>
+          <w:sz w:val="21"/>
+          <w:szCs w:val="21"/>
+        </w:rPr>
+        <w:t>Train on 350 samples, validate on 159 samples</w:t>
+      </w:r>
+    </w:p>
+    <w:p>
+      <w:pPr>
+        <w:spacing w:after="240" w:line="240" w:lineRule="auto"/>
+        <w:rPr>
+          <w:rFonts w:ascii="Segoe UI" w:eastAsia="Times New Roman" w:hAnsi="Segoe UI" w:cs="Segoe UI"/>
+          <w:color w:val="24292E"/>
+          <w:sz w:val="24"/>
+          <w:szCs w:val="24"/>
+        </w:rPr>
+      </w:pPr>
+      <w:r>
+        <w:rPr>
+          <w:noProof/>
+        </w:rPr>
+        <w:lastRenderedPageBreak/>
+        <w:drawing>
+          <wp:inline distT="0" distB="0" distL="0" distR="0" wp14:anchorId="3D75C179" wp14:editId="3E0D8261">
+            <wp:extent cx="3962400" cy="3124200"/>
+            <wp:effectExtent l="0" t="0" r="0" b="0"/>
+            <wp:docPr id="23" name="Picture 23"/>
+            <wp:cNvGraphicFramePr>
+              <a:graphicFrameLocks xmlns:a="http://schemas.openxmlformats.org/drawingml/2006/main" noChangeAspect="1"/>
+            </wp:cNvGraphicFramePr>
+            <a:graphic xmlns:a="http://schemas.openxmlformats.org/drawingml/2006/main">
+              <a:graphicData uri="http://schemas.openxmlformats.org/drawingml/2006/picture">
+                <pic:pic xmlns:pic="http://schemas.openxmlformats.org/drawingml/2006/picture">
+                  <pic:nvPicPr>
+                    <pic:cNvPr id="1" name=""/>
+                    <pic:cNvPicPr/>
+                  </pic:nvPicPr>
+                  <pic:blipFill>
+                    <a:blip r:embed="rId32"/>
+                    <a:stretch>
+                      <a:fillRect/>
+                    </a:stretch>
+                  </pic:blipFill>
+                  <pic:spPr>
+                    <a:xfrm>
+                      <a:off x="0" y="0"/>
+                      <a:ext cx="3962400" cy="3124200"/>
+                    </a:xfrm>
+                    <a:prstGeom prst="rect">
+                      <a:avLst/>
+                    </a:prstGeom>
+                  </pic:spPr>
+                </pic:pic>
+              </a:graphicData>
+            </a:graphic>
+          </wp:inline>
+        </w:drawing>
+      </w:r>
+    </w:p>
+    <w:p>
+      <w:pPr>
+        <w:spacing w:after="240" w:line="240" w:lineRule="auto"/>
+        <w:rPr>
+          <w:rFonts w:ascii="Segoe UI" w:eastAsia="Times New Roman" w:hAnsi="Segoe UI" w:cs="Segoe UI"/>
+          <w:color w:val="24292E"/>
+          <w:sz w:val="24"/>
+          <w:szCs w:val="24"/>
+        </w:rPr>
+      </w:pPr>
+      <w:r>
+        <w:rPr>
+          <w:rFonts w:ascii="Segoe UI" w:eastAsia="Times New Roman" w:hAnsi="Segoe UI" w:cs="Segoe UI"/>
+          <w:color w:val="24292E"/>
+          <w:sz w:val="24"/>
+          <w:szCs w:val="24"/>
+        </w:rPr>
+        <w:t xml:space="preserve">In all the runs, the average accuracy is 96.88% and the average loss value is </w:t>
+      </w:r>
+      <w:r>
+        <w:rPr>
+          <w:rFonts w:ascii="Segoe UI" w:eastAsia="Times New Roman" w:hAnsi="Segoe UI" w:cs="Segoe UI"/>
+          <w:color w:val="24292E"/>
+          <w:sz w:val="24"/>
+          <w:szCs w:val="24"/>
+        </w:rPr>
+        <w:t>0.137587349</w:t>
+      </w:r>
+      <w:r>
+        <w:rPr>
+          <w:rFonts w:ascii="Segoe UI" w:eastAsia="Times New Roman" w:hAnsi="Segoe UI" w:cs="Segoe UI"/>
+          <w:color w:val="24292E"/>
+          <w:sz w:val="24"/>
+          <w:szCs w:val="24"/>
+        </w:rPr>
+        <w:t>.</w:t>
+      </w:r>
+    </w:p>
+    <w:p>
+      <w:pPr>
+        <w:spacing w:after="240" w:line="240" w:lineRule="auto"/>
+        <w:rPr>
+          <w:rFonts w:ascii="Segoe UI" w:eastAsia="Times New Roman" w:hAnsi="Segoe UI" w:cs="Segoe UI"/>
+          <w:color w:val="24292E"/>
+          <w:sz w:val="24"/>
+          <w:szCs w:val="24"/>
+        </w:rPr>
+      </w:pPr>
+      <w:r>
+        <w:rPr>
+          <w:rFonts w:ascii="Segoe UI" w:eastAsia="Times New Roman" w:hAnsi="Segoe UI" w:cs="Segoe UI"/>
+          <w:color w:val="24292E"/>
+          <w:sz w:val="24"/>
+          <w:szCs w:val="24"/>
+        </w:rPr>
         <w:t>The final model has the following</w:t>
       </w:r>
       <w:r>
@@ -3947,6 +5749,17 @@
         </w:rPr>
         <w:t xml:space="preserve"> using the pre-trained VGG16 CNN layers</w:t>
       </w:r>
+      <w:r>
+        <w:rPr>
+          <w:rFonts w:ascii="Segoe UI" w:eastAsia="Times New Roman" w:hAnsi="Segoe UI" w:cs="Segoe UI"/>
+          <w:color w:val="24292E"/>
+          <w:sz w:val="24"/>
+          <w:szCs w:val="24"/>
+        </w:rPr>
+        <w:t xml:space="preserve"> and using Transfer Learning Technique</w:t>
+      </w:r>
+      <w:bookmarkStart w:id="0" w:name="_GoBack"/>
+      <w:bookmarkEnd w:id="0"/>
     </w:p>
     <w:p>
       <w:pPr>
@@ -4035,7 +5848,16 @@
           <w:sz w:val="24"/>
           <w:szCs w:val="24"/>
         </w:rPr>
-        <w:t>Seems to learn from a small epoch run of 21-23 runs and have a low validation loss of 0.1334</w:t>
+        <w:t>Seems to learn from a small epoch run of 21-23 runs and have a low validation loss of 0.13</w:t>
+      </w:r>
+      <w:r>
+        <w:rPr>
+          <w:rFonts w:ascii="Segoe UI" w:eastAsia="Times New Roman" w:hAnsi="Segoe UI" w:cs="Segoe UI"/>
+          <w:color w:val="24292E"/>
+          <w:sz w:val="24"/>
+          <w:szCs w:val="24"/>
+        </w:rPr>
+        <w:t>75</w:t>
       </w:r>
     </w:p>
     <w:p>
@@ -4082,7 +5904,7 @@
         </w:rPr>
         <w:t xml:space="preserve">In the benchmark solution, </w:t>
       </w:r>
-      <w:hyperlink r:id="rId21" w:history="1">
+      <w:hyperlink r:id="rId33" w:history="1">
         <w:r>
           <w:rPr>
             <w:rStyle w:val="Hyperlink"/>
@@ -4316,7 +6138,7 @@
                     <pic:cNvPicPr/>
                   </pic:nvPicPr>
                   <pic:blipFill>
-                    <a:blip r:embed="rId22"/>
+                    <a:blip r:embed="rId34"/>
                     <a:stretch>
                       <a:fillRect/>
                     </a:stretch>
@@ -4732,7 +6554,27 @@
           <w:sz w:val="24"/>
           <w:szCs w:val="24"/>
         </w:rPr>
-        <w:t>Another interesting part was the bare metal model, could produce a such a good results.</w:t>
+        <w:t xml:space="preserve">Another interesting part was the bare metal model, could produce a </w:t>
+      </w:r>
+      <w:proofErr w:type="gramStart"/>
+      <w:r>
+        <w:rPr>
+          <w:rFonts w:ascii="Segoe UI" w:eastAsia="Times New Roman" w:hAnsi="Segoe UI" w:cs="Segoe UI"/>
+          <w:color w:val="24292E"/>
+          <w:sz w:val="24"/>
+          <w:szCs w:val="24"/>
+        </w:rPr>
+        <w:t>such a good results</w:t>
+      </w:r>
+      <w:proofErr w:type="gramEnd"/>
+      <w:r>
+        <w:rPr>
+          <w:rFonts w:ascii="Segoe UI" w:eastAsia="Times New Roman" w:hAnsi="Segoe UI" w:cs="Segoe UI"/>
+          <w:color w:val="24292E"/>
+          <w:sz w:val="24"/>
+          <w:szCs w:val="24"/>
+        </w:rPr>
+        <w:t>.</w:t>
       </w:r>
     </w:p>
     <w:p>
@@ -4752,7 +6594,27 @@
           <w:sz w:val="24"/>
           <w:szCs w:val="24"/>
         </w:rPr>
-        <w:t>The final model fits my expectations for this project work based upon my understanding of Deep Learning and CNN, and can definitely be used to solve these kind of problems.</w:t>
+        <w:t xml:space="preserve">The final model fits my expectations for this project work based upon my understanding of Deep Learning and </w:t>
+      </w:r>
+      <w:proofErr w:type="gramStart"/>
+      <w:r>
+        <w:rPr>
+          <w:rFonts w:ascii="Segoe UI" w:eastAsia="Times New Roman" w:hAnsi="Segoe UI" w:cs="Segoe UI"/>
+          <w:color w:val="24292E"/>
+          <w:sz w:val="24"/>
+          <w:szCs w:val="24"/>
+        </w:rPr>
+        <w:t>CNN, and</w:t>
+      </w:r>
+      <w:proofErr w:type="gramEnd"/>
+      <w:r>
+        <w:rPr>
+          <w:rFonts w:ascii="Segoe UI" w:eastAsia="Times New Roman" w:hAnsi="Segoe UI" w:cs="Segoe UI"/>
+          <w:color w:val="24292E"/>
+          <w:sz w:val="24"/>
+          <w:szCs w:val="24"/>
+        </w:rPr>
+        <w:t xml:space="preserve"> can definitely be used to solve these kind of problems.</w:t>
       </w:r>
     </w:p>
     <w:p>
@@ -4955,7 +6817,7 @@
           <w:szCs w:val="24"/>
         </w:rPr>
       </w:pPr>
-      <w:hyperlink r:id="rId23" w:history="1">
+      <w:hyperlink r:id="rId35" w:history="1">
         <w:r>
           <w:rPr>
             <w:rStyle w:val="Hyperlink"/>
@@ -4976,7 +6838,7 @@
           <w:szCs w:val="24"/>
         </w:rPr>
       </w:pPr>
-      <w:hyperlink r:id="rId24" w:anchor="theano.tensor.nnet.nnet.binary_crossentropy" w:history="1">
+      <w:hyperlink r:id="rId36" w:anchor="theano.tensor.nnet.nnet.binary_crossentropy" w:history="1">
         <w:r>
           <w:rPr>
             <w:rStyle w:val="Hyperlink"/>
@@ -4997,7 +6859,7 @@
           <w:szCs w:val="24"/>
         </w:rPr>
       </w:pPr>
-      <w:hyperlink r:id="rId25" w:anchor="pylearn.formulas.costs.binary_crossentropy" w:history="1">
+      <w:hyperlink r:id="rId37" w:anchor="pylearn.formulas.costs.binary_crossentropy" w:history="1">
         <w:r>
           <w:rPr>
             <w:rStyle w:val="Hyperlink"/>
@@ -5018,7 +6880,7 @@
           <w:szCs w:val="24"/>
         </w:rPr>
       </w:pPr>
-      <w:hyperlink r:id="rId26" w:history="1">
+      <w:hyperlink r:id="rId38" w:history="1">
         <w:r>
           <w:rPr>
             <w:rStyle w:val="Hyperlink"/>
@@ -5039,7 +6901,7 @@
           <w:szCs w:val="24"/>
         </w:rPr>
       </w:pPr>
-      <w:hyperlink r:id="rId27" w:history="1">
+      <w:hyperlink r:id="rId39" w:history="1">
         <w:r>
           <w:rPr>
             <w:rStyle w:val="Hyperlink"/>
@@ -5060,7 +6922,7 @@
           <w:szCs w:val="24"/>
         </w:rPr>
       </w:pPr>
-      <w:hyperlink r:id="rId28" w:history="1">
+      <w:hyperlink r:id="rId40" w:history="1">
         <w:r>
           <w:rPr>
             <w:rStyle w:val="Hyperlink"/>
@@ -5081,7 +6943,7 @@
           <w:szCs w:val="24"/>
         </w:rPr>
       </w:pPr>
-      <w:hyperlink r:id="rId29" w:history="1">
+      <w:hyperlink r:id="rId41" w:history="1">
         <w:r>
           <w:rPr>
             <w:rStyle w:val="Hyperlink"/>
@@ -5102,7 +6964,7 @@
           <w:szCs w:val="24"/>
         </w:rPr>
       </w:pPr>
-      <w:hyperlink r:id="rId30" w:history="1">
+      <w:hyperlink r:id="rId42" w:history="1">
         <w:r>
           <w:rPr>
             <w:rStyle w:val="Hyperlink"/>
@@ -5123,7 +6985,7 @@
           <w:szCs w:val="24"/>
         </w:rPr>
       </w:pPr>
-      <w:hyperlink r:id="rId31" w:history="1">
+      <w:hyperlink r:id="rId43" w:history="1">
         <w:r>
           <w:rPr>
             <w:rStyle w:val="Hyperlink"/>
@@ -5141,7 +7003,7 @@
           <w:rStyle w:val="Hyperlink"/>
         </w:rPr>
       </w:pPr>
-      <w:hyperlink r:id="rId32" w:history="1">
+      <w:hyperlink r:id="rId44" w:history="1">
         <w:r>
           <w:rPr>
             <w:rStyle w:val="Hyperlink"/>
@@ -5162,7 +7024,7 @@
           <w:szCs w:val="24"/>
         </w:rPr>
       </w:pPr>
-      <w:hyperlink r:id="rId33" w:history="1">
+      <w:hyperlink r:id="rId45" w:history="1">
         <w:r>
           <w:rPr>
             <w:rStyle w:val="Hyperlink"/>
@@ -5183,7 +7045,7 @@
           <w:szCs w:val="24"/>
         </w:rPr>
       </w:pPr>
-      <w:hyperlink r:id="rId34" w:history="1">
+      <w:hyperlink r:id="rId46" w:history="1">
         <w:r>
           <w:rPr>
             <w:rStyle w:val="Hyperlink"/>
@@ -5204,7 +7066,7 @@
           <w:szCs w:val="24"/>
         </w:rPr>
       </w:pPr>
-      <w:hyperlink r:id="rId35" w:anchor="description" w:history="1">
+      <w:hyperlink r:id="rId47" w:anchor="description" w:history="1">
         <w:r>
           <w:rPr>
             <w:rStyle w:val="Hyperlink"/>
@@ -5225,7 +7087,7 @@
           <w:szCs w:val="24"/>
         </w:rPr>
       </w:pPr>
-      <w:hyperlink r:id="rId36" w:history="1">
+      <w:hyperlink r:id="rId48" w:history="1">
         <w:r>
           <w:rPr>
             <w:rStyle w:val="Hyperlink"/>
@@ -5234,6 +7096,69 @@
             <w:szCs w:val="24"/>
           </w:rPr>
           <w:t>https://www.quora.com/in/What-is-the-VGG-neural-network</w:t>
+        </w:r>
+      </w:hyperlink>
+    </w:p>
+    <w:p>
+      <w:pPr>
+        <w:rPr>
+          <w:rStyle w:val="Hyperlink"/>
+          <w:rFonts w:ascii="Segoe UI" w:eastAsia="Times New Roman" w:hAnsi="Segoe UI" w:cs="Segoe UI"/>
+          <w:sz w:val="24"/>
+          <w:szCs w:val="24"/>
+        </w:rPr>
+      </w:pPr>
+      <w:hyperlink r:id="rId49" w:anchor="cross-entropy" w:history="1">
+        <w:r>
+          <w:rPr>
+            <w:rStyle w:val="Hyperlink"/>
+            <w:rFonts w:ascii="Segoe UI" w:eastAsia="Times New Roman" w:hAnsi="Segoe UI" w:cs="Segoe UI"/>
+            <w:sz w:val="24"/>
+            <w:szCs w:val="24"/>
+          </w:rPr>
+          <w:t>http://ml-cheatsheet.readthedocs.io/en/latest/loss_functions.html#cross-entropy</w:t>
+        </w:r>
+      </w:hyperlink>
+    </w:p>
+    <w:p>
+      <w:pPr>
+        <w:rPr>
+          <w:rStyle w:val="Hyperlink"/>
+          <w:rFonts w:ascii="Segoe UI" w:eastAsia="Times New Roman" w:hAnsi="Segoe UI" w:cs="Segoe UI"/>
+          <w:sz w:val="24"/>
+          <w:szCs w:val="24"/>
+        </w:rPr>
+      </w:pPr>
+      <w:hyperlink r:id="rId50" w:history="1">
+        <w:r>
+          <w:rPr>
+            <w:rStyle w:val="Hyperlink"/>
+            <w:rFonts w:ascii="Segoe UI" w:eastAsia="Times New Roman" w:hAnsi="Segoe UI" w:cs="Segoe UI"/>
+            <w:sz w:val="24"/>
+            <w:szCs w:val="24"/>
+          </w:rPr>
+          <w:t>http://www.explainthatstuff.com/introduction-to-neural-networks.html</w:t>
+        </w:r>
+      </w:hyperlink>
+    </w:p>
+    <w:p>
+      <w:pPr>
+        <w:rPr>
+          <w:rStyle w:val="Hyperlink"/>
+          <w:rFonts w:ascii="Segoe UI" w:eastAsia="Times New Roman" w:hAnsi="Segoe UI" w:cs="Segoe UI"/>
+          <w:sz w:val="24"/>
+          <w:szCs w:val="24"/>
+        </w:rPr>
+      </w:pPr>
+      <w:hyperlink r:id="rId51" w:history="1">
+        <w:r>
+          <w:rPr>
+            <w:rStyle w:val="Hyperlink"/>
+            <w:rFonts w:ascii="Segoe UI" w:eastAsia="Times New Roman" w:hAnsi="Segoe UI" w:cs="Segoe UI"/>
+            <w:sz w:val="24"/>
+            <w:szCs w:val="24"/>
+          </w:rPr>
+          <w:t>https://machinelearningmastery.com/transfer-learning-for-deep-learning/</w:t>
         </w:r>
       </w:hyperlink>
     </w:p>
@@ -6904,6 +8829,119 @@
     </w:lvl>
   </w:abstractNum>
   <w:abstractNum w:abstractNumId="11" w15:restartNumberingAfterBreak="0">
+    <w:nsid w:val="466A1D2E"/>
+    <w:multiLevelType w:val="hybridMultilevel"/>
+    <w:tmpl w:val="45BEE610"/>
+    <w:lvl w:ilvl="0" w:tplc="04090001">
+      <w:start w:val="1"/>
+      <w:numFmt w:val="bullet"/>
+      <w:lvlText w:val=""/>
+      <w:lvlJc w:val="left"/>
+      <w:pPr>
+        <w:ind w:left="720" w:hanging="360"/>
+      </w:pPr>
+      <w:rPr>
+        <w:rFonts w:ascii="Symbol" w:hAnsi="Symbol" w:hint="default"/>
+      </w:rPr>
+    </w:lvl>
+    <w:lvl w:ilvl="1" w:tplc="04090003" w:tentative="1">
+      <w:start w:val="1"/>
+      <w:numFmt w:val="bullet"/>
+      <w:lvlText w:val="o"/>
+      <w:lvlJc w:val="left"/>
+      <w:pPr>
+        <w:ind w:left="1440" w:hanging="360"/>
+      </w:pPr>
+      <w:rPr>
+        <w:rFonts w:ascii="Courier New" w:hAnsi="Courier New" w:cs="Courier New" w:hint="default"/>
+      </w:rPr>
+    </w:lvl>
+    <w:lvl w:ilvl="2" w:tplc="04090005" w:tentative="1">
+      <w:start w:val="1"/>
+      <w:numFmt w:val="bullet"/>
+      <w:lvlText w:val=""/>
+      <w:lvlJc w:val="left"/>
+      <w:pPr>
+        <w:ind w:left="2160" w:hanging="360"/>
+      </w:pPr>
+      <w:rPr>
+        <w:rFonts w:ascii="Wingdings" w:hAnsi="Wingdings" w:hint="default"/>
+      </w:rPr>
+    </w:lvl>
+    <w:lvl w:ilvl="3" w:tplc="04090001" w:tentative="1">
+      <w:start w:val="1"/>
+      <w:numFmt w:val="bullet"/>
+      <w:lvlText w:val=""/>
+      <w:lvlJc w:val="left"/>
+      <w:pPr>
+        <w:ind w:left="2880" w:hanging="360"/>
+      </w:pPr>
+      <w:rPr>
+        <w:rFonts w:ascii="Symbol" w:hAnsi="Symbol" w:hint="default"/>
+      </w:rPr>
+    </w:lvl>
+    <w:lvl w:ilvl="4" w:tplc="04090003" w:tentative="1">
+      <w:start w:val="1"/>
+      <w:numFmt w:val="bullet"/>
+      <w:lvlText w:val="o"/>
+      <w:lvlJc w:val="left"/>
+      <w:pPr>
+        <w:ind w:left="3600" w:hanging="360"/>
+      </w:pPr>
+      <w:rPr>
+        <w:rFonts w:ascii="Courier New" w:hAnsi="Courier New" w:cs="Courier New" w:hint="default"/>
+      </w:rPr>
+    </w:lvl>
+    <w:lvl w:ilvl="5" w:tplc="04090005" w:tentative="1">
+      <w:start w:val="1"/>
+      <w:numFmt w:val="bullet"/>
+      <w:lvlText w:val=""/>
+      <w:lvlJc w:val="left"/>
+      <w:pPr>
+        <w:ind w:left="4320" w:hanging="360"/>
+      </w:pPr>
+      <w:rPr>
+        <w:rFonts w:ascii="Wingdings" w:hAnsi="Wingdings" w:hint="default"/>
+      </w:rPr>
+    </w:lvl>
+    <w:lvl w:ilvl="6" w:tplc="04090001" w:tentative="1">
+      <w:start w:val="1"/>
+      <w:numFmt w:val="bullet"/>
+      <w:lvlText w:val=""/>
+      <w:lvlJc w:val="left"/>
+      <w:pPr>
+        <w:ind w:left="5040" w:hanging="360"/>
+      </w:pPr>
+      <w:rPr>
+        <w:rFonts w:ascii="Symbol" w:hAnsi="Symbol" w:hint="default"/>
+      </w:rPr>
+    </w:lvl>
+    <w:lvl w:ilvl="7" w:tplc="04090003" w:tentative="1">
+      <w:start w:val="1"/>
+      <w:numFmt w:val="bullet"/>
+      <w:lvlText w:val="o"/>
+      <w:lvlJc w:val="left"/>
+      <w:pPr>
+        <w:ind w:left="5760" w:hanging="360"/>
+      </w:pPr>
+      <w:rPr>
+        <w:rFonts w:ascii="Courier New" w:hAnsi="Courier New" w:cs="Courier New" w:hint="default"/>
+      </w:rPr>
+    </w:lvl>
+    <w:lvl w:ilvl="8" w:tplc="04090005" w:tentative="1">
+      <w:start w:val="1"/>
+      <w:numFmt w:val="bullet"/>
+      <w:lvlText w:val=""/>
+      <w:lvlJc w:val="left"/>
+      <w:pPr>
+        <w:ind w:left="6480" w:hanging="360"/>
+      </w:pPr>
+      <w:rPr>
+        <w:rFonts w:ascii="Wingdings" w:hAnsi="Wingdings" w:hint="default"/>
+      </w:rPr>
+    </w:lvl>
+  </w:abstractNum>
+  <w:abstractNum w:abstractNumId="12" w15:restartNumberingAfterBreak="0">
     <w:nsid w:val="47293043"/>
     <w:multiLevelType w:val="multilevel"/>
     <w:tmpl w:val="6D605314"/>
@@ -7052,7 +9090,7 @@
       </w:rPr>
     </w:lvl>
   </w:abstractNum>
-  <w:abstractNum w:abstractNumId="12" w15:restartNumberingAfterBreak="0">
+  <w:abstractNum w:abstractNumId="13" w15:restartNumberingAfterBreak="0">
     <w:nsid w:val="498238AC"/>
     <w:multiLevelType w:val="hybridMultilevel"/>
     <w:tmpl w:val="97EA7BCE"/>
@@ -7165,7 +9203,7 @@
       </w:rPr>
     </w:lvl>
   </w:abstractNum>
-  <w:abstractNum w:abstractNumId="13" w15:restartNumberingAfterBreak="0">
+  <w:abstractNum w:abstractNumId="14" w15:restartNumberingAfterBreak="0">
     <w:nsid w:val="4F222352"/>
     <w:multiLevelType w:val="multilevel"/>
     <w:tmpl w:val="95C6442C"/>
@@ -7314,7 +9352,7 @@
       </w:rPr>
     </w:lvl>
   </w:abstractNum>
-  <w:abstractNum w:abstractNumId="14" w15:restartNumberingAfterBreak="0">
+  <w:abstractNum w:abstractNumId="15" w15:restartNumberingAfterBreak="0">
     <w:nsid w:val="504F1C06"/>
     <w:multiLevelType w:val="hybridMultilevel"/>
     <w:tmpl w:val="5E08E034"/>
@@ -7403,7 +9441,7 @@
       </w:pPr>
     </w:lvl>
   </w:abstractNum>
-  <w:abstractNum w:abstractNumId="15" w15:restartNumberingAfterBreak="0">
+  <w:abstractNum w:abstractNumId="16" w15:restartNumberingAfterBreak="0">
     <w:nsid w:val="57A35A39"/>
     <w:multiLevelType w:val="multilevel"/>
     <w:tmpl w:val="02A840C2"/>
@@ -7552,7 +9590,7 @@
       </w:rPr>
     </w:lvl>
   </w:abstractNum>
-  <w:abstractNum w:abstractNumId="16" w15:restartNumberingAfterBreak="0">
+  <w:abstractNum w:abstractNumId="17" w15:restartNumberingAfterBreak="0">
     <w:nsid w:val="6C926A2A"/>
     <w:multiLevelType w:val="multilevel"/>
     <w:tmpl w:val="2E2488D2"/>
@@ -7701,7 +9739,7 @@
       </w:rPr>
     </w:lvl>
   </w:abstractNum>
-  <w:abstractNum w:abstractNumId="17" w15:restartNumberingAfterBreak="0">
+  <w:abstractNum w:abstractNumId="18" w15:restartNumberingAfterBreak="0">
     <w:nsid w:val="6D5B16E5"/>
     <w:multiLevelType w:val="multilevel"/>
     <w:tmpl w:val="BB7633B0"/>
@@ -7845,7 +9883,7 @@
       </w:rPr>
     </w:lvl>
   </w:abstractNum>
-  <w:abstractNum w:abstractNumId="18" w15:restartNumberingAfterBreak="0">
+  <w:abstractNum w:abstractNumId="19" w15:restartNumberingAfterBreak="0">
     <w:nsid w:val="702D46C1"/>
     <w:multiLevelType w:val="multilevel"/>
     <w:tmpl w:val="5AB64FEA"/>
@@ -7994,7 +10032,7 @@
       </w:rPr>
     </w:lvl>
   </w:abstractNum>
-  <w:abstractNum w:abstractNumId="19" w15:restartNumberingAfterBreak="0">
+  <w:abstractNum w:abstractNumId="20" w15:restartNumberingAfterBreak="0">
     <w:nsid w:val="79C6669E"/>
     <w:multiLevelType w:val="multilevel"/>
     <w:tmpl w:val="F53804C0"/>
@@ -8150,10 +10188,10 @@
     <w:abstractNumId w:val="2"/>
   </w:num>
   <w:num w:numId="3">
-    <w:abstractNumId w:val="15"/>
+    <w:abstractNumId w:val="16"/>
   </w:num>
   <w:num w:numId="4">
-    <w:abstractNumId w:val="18"/>
+    <w:abstractNumId w:val="19"/>
   </w:num>
   <w:num w:numId="5">
     <w:abstractNumId w:val="1"/>
@@ -8162,7 +10200,7 @@
     <w:abstractNumId w:val="8"/>
   </w:num>
   <w:num w:numId="7">
-    <w:abstractNumId w:val="19"/>
+    <w:abstractNumId w:val="20"/>
   </w:num>
   <w:num w:numId="8">
     <w:abstractNumId w:val="9"/>
@@ -8171,13 +10209,13 @@
     <w:abstractNumId w:val="0"/>
   </w:num>
   <w:num w:numId="10">
-    <w:abstractNumId w:val="11"/>
+    <w:abstractNumId w:val="12"/>
   </w:num>
   <w:num w:numId="11">
-    <w:abstractNumId w:val="13"/>
+    <w:abstractNumId w:val="14"/>
   </w:num>
   <w:num w:numId="12">
-    <w:abstractNumId w:val="16"/>
+    <w:abstractNumId w:val="17"/>
   </w:num>
   <w:num w:numId="13">
     <w:abstractNumId w:val="3"/>
@@ -8189,10 +10227,10 @@
     <w:abstractNumId w:val="6"/>
   </w:num>
   <w:num w:numId="16">
-    <w:abstractNumId w:val="14"/>
+    <w:abstractNumId w:val="15"/>
   </w:num>
   <w:num w:numId="17">
-    <w:abstractNumId w:val="17"/>
+    <w:abstractNumId w:val="18"/>
   </w:num>
   <w:num w:numId="18">
     <w:abstractNumId w:val="7"/>
@@ -8201,7 +10239,10 @@
     <w:abstractNumId w:val="10"/>
   </w:num>
   <w:num w:numId="20">
-    <w:abstractNumId w:val="12"/>
+    <w:abstractNumId w:val="13"/>
+  </w:num>
+  <w:num w:numId="21">
+    <w:abstractNumId w:val="11"/>
   </w:num>
 </w:numbering>
 </file>
@@ -8817,6 +10858,54 @@
       <w:szCs w:val="24"/>
     </w:rPr>
   </w:style>
+  <w:style w:type="paragraph" w:styleId="HTMLPreformatted">
+    <w:name w:val="HTML Preformatted"/>
+    <w:basedOn w:val="Normal"/>
+    <w:link w:val="HTMLPreformattedChar"/>
+    <w:uiPriority w:val="99"/>
+    <w:semiHidden/>
+    <w:unhideWhenUsed/>
+    <w:rsid w:val="00EF317B"/>
+    <w:pPr>
+      <w:tabs>
+        <w:tab w:val="left" w:pos="916"/>
+        <w:tab w:val="left" w:pos="1832"/>
+        <w:tab w:val="left" w:pos="2748"/>
+        <w:tab w:val="left" w:pos="3664"/>
+        <w:tab w:val="left" w:pos="4580"/>
+        <w:tab w:val="left" w:pos="5496"/>
+        <w:tab w:val="left" w:pos="6412"/>
+        <w:tab w:val="left" w:pos="7328"/>
+        <w:tab w:val="left" w:pos="8244"/>
+        <w:tab w:val="left" w:pos="9160"/>
+        <w:tab w:val="left" w:pos="10076"/>
+        <w:tab w:val="left" w:pos="10992"/>
+        <w:tab w:val="left" w:pos="11908"/>
+        <w:tab w:val="left" w:pos="12824"/>
+        <w:tab w:val="left" w:pos="13740"/>
+        <w:tab w:val="left" w:pos="14656"/>
+      </w:tabs>
+      <w:spacing w:after="0" w:line="240" w:lineRule="auto"/>
+    </w:pPr>
+    <w:rPr>
+      <w:rFonts w:ascii="Courier New" w:eastAsia="Times New Roman" w:hAnsi="Courier New" w:cs="Courier New"/>
+      <w:sz w:val="20"/>
+      <w:szCs w:val="20"/>
+    </w:rPr>
+  </w:style>
+  <w:style w:type="character" w:customStyle="1" w:styleId="HTMLPreformattedChar">
+    <w:name w:val="HTML Preformatted Char"/>
+    <w:basedOn w:val="DefaultParagraphFont"/>
+    <w:link w:val="HTMLPreformatted"/>
+    <w:uiPriority w:val="99"/>
+    <w:semiHidden/>
+    <w:rsid w:val="00EF317B"/>
+    <w:rPr>
+      <w:rFonts w:ascii="Courier New" w:eastAsia="Times New Roman" w:hAnsi="Courier New" w:cs="Courier New"/>
+      <w:sz w:val="20"/>
+      <w:szCs w:val="20"/>
+    </w:rPr>
+  </w:style>
 </w:styles>
 </file>
 

</xml_diff>